<commit_message>
Correct 8.1 & abgabe.pdf
Ein Seitenfehler bei OPT vergessen
</commit_message>
<xml_diff>
--- a/08/8.1.docx
+++ b/08/8.1.docx
@@ -109,7 +109,6 @@
                 <w:szCs w:val="24"/>
               </w:rPr>
             </w:pPr>
-            <w:proofErr w:type="spellStart"/>
             <w:r>
               <w:rPr>
                 <w:rFonts w:ascii="Calibri" w:hAnsi="Calibri" w:cs="CMR10"/>
@@ -118,7 +117,6 @@
               </w:rPr>
               <w:t>Referenz</w:t>
             </w:r>
-            <w:proofErr w:type="spellEnd"/>
           </w:p>
         </w:tc>
         <w:tc>
@@ -723,23 +721,13 @@
                 <w:szCs w:val="24"/>
               </w:rPr>
             </w:pPr>
-            <w:proofErr w:type="spellStart"/>
-            <w:r>
-              <w:rPr>
-                <w:rFonts w:ascii="Calibri" w:hAnsi="Calibri" w:cs="CMR10"/>
-                <w:sz w:val="24"/>
-                <w:szCs w:val="24"/>
-              </w:rPr>
-              <w:t>Rahmen</w:t>
-            </w:r>
-            <w:proofErr w:type="spellEnd"/>
-            <w:r>
-              <w:rPr>
-                <w:rFonts w:ascii="Calibri" w:hAnsi="Calibri" w:cs="CMR10"/>
-                <w:sz w:val="24"/>
-                <w:szCs w:val="24"/>
-              </w:rPr>
-              <w:t xml:space="preserve"> 1</w:t>
+            <w:r>
+              <w:rPr>
+                <w:rFonts w:ascii="Calibri" w:hAnsi="Calibri" w:cs="CMR10"/>
+                <w:sz w:val="24"/>
+                <w:szCs w:val="24"/>
+              </w:rPr>
+              <w:t>Rahmen 1</w:t>
             </w:r>
           </w:p>
         </w:tc>
@@ -1343,23 +1331,13 @@
                 <w:szCs w:val="24"/>
               </w:rPr>
             </w:pPr>
-            <w:proofErr w:type="spellStart"/>
-            <w:r>
-              <w:rPr>
-                <w:rFonts w:ascii="Calibri" w:hAnsi="Calibri" w:cs="CMR10"/>
-                <w:sz w:val="24"/>
-                <w:szCs w:val="24"/>
-              </w:rPr>
-              <w:t>Rahmen</w:t>
-            </w:r>
-            <w:proofErr w:type="spellEnd"/>
-            <w:r>
-              <w:rPr>
-                <w:rFonts w:ascii="Calibri" w:hAnsi="Calibri" w:cs="CMR10"/>
-                <w:sz w:val="24"/>
-                <w:szCs w:val="24"/>
-              </w:rPr>
-              <w:t xml:space="preserve"> 2</w:t>
+            <w:r>
+              <w:rPr>
+                <w:rFonts w:ascii="Calibri" w:hAnsi="Calibri" w:cs="CMR10"/>
+                <w:sz w:val="24"/>
+                <w:szCs w:val="24"/>
+              </w:rPr>
+              <w:t>Rahmen 2</w:t>
             </w:r>
           </w:p>
         </w:tc>
@@ -1897,23 +1875,13 @@
                 <w:szCs w:val="24"/>
               </w:rPr>
             </w:pPr>
-            <w:proofErr w:type="spellStart"/>
-            <w:r>
-              <w:rPr>
-                <w:rFonts w:ascii="Calibri" w:hAnsi="Calibri" w:cs="CMR10"/>
-                <w:sz w:val="24"/>
-                <w:szCs w:val="24"/>
-              </w:rPr>
-              <w:t>Rahmen</w:t>
-            </w:r>
-            <w:proofErr w:type="spellEnd"/>
-            <w:r>
-              <w:rPr>
-                <w:rFonts w:ascii="Calibri" w:hAnsi="Calibri" w:cs="CMR10"/>
-                <w:sz w:val="24"/>
-                <w:szCs w:val="24"/>
-              </w:rPr>
-              <w:t xml:space="preserve"> 3</w:t>
+            <w:r>
+              <w:rPr>
+                <w:rFonts w:ascii="Calibri" w:hAnsi="Calibri" w:cs="CMR10"/>
+                <w:sz w:val="24"/>
+                <w:szCs w:val="24"/>
+              </w:rPr>
+              <w:t>Rahmen 3</w:t>
             </w:r>
           </w:p>
         </w:tc>
@@ -2444,23 +2412,13 @@
                 <w:szCs w:val="24"/>
               </w:rPr>
             </w:pPr>
-            <w:proofErr w:type="spellStart"/>
-            <w:r>
-              <w:rPr>
-                <w:rFonts w:ascii="Calibri" w:hAnsi="Calibri" w:cs="CMR10"/>
-                <w:sz w:val="24"/>
-                <w:szCs w:val="24"/>
-              </w:rPr>
-              <w:t>Rahmen</w:t>
-            </w:r>
-            <w:proofErr w:type="spellEnd"/>
-            <w:r>
-              <w:rPr>
-                <w:rFonts w:ascii="Calibri" w:hAnsi="Calibri" w:cs="CMR10"/>
-                <w:sz w:val="24"/>
-                <w:szCs w:val="24"/>
-              </w:rPr>
-              <w:t xml:space="preserve"> 4</w:t>
+            <w:r>
+              <w:rPr>
+                <w:rFonts w:ascii="Calibri" w:hAnsi="Calibri" w:cs="CMR10"/>
+                <w:sz w:val="24"/>
+                <w:szCs w:val="24"/>
+              </w:rPr>
+              <w:t>Rahmen 4</w:t>
             </w:r>
           </w:p>
         </w:tc>
@@ -3042,23 +3000,13 @@
                 <w:szCs w:val="24"/>
               </w:rPr>
             </w:pPr>
-            <w:proofErr w:type="spellStart"/>
-            <w:r>
-              <w:rPr>
-                <w:rFonts w:ascii="Calibri" w:hAnsi="Calibri" w:cs="CMR10"/>
-                <w:sz w:val="24"/>
-                <w:szCs w:val="24"/>
-              </w:rPr>
-              <w:t>Priorität</w:t>
-            </w:r>
-            <w:proofErr w:type="spellEnd"/>
-            <w:r>
-              <w:rPr>
-                <w:rFonts w:ascii="Calibri" w:hAnsi="Calibri" w:cs="CMR10"/>
-                <w:sz w:val="24"/>
-                <w:szCs w:val="24"/>
-              </w:rPr>
-              <w:t xml:space="preserve"> 1</w:t>
+            <w:r>
+              <w:rPr>
+                <w:rFonts w:ascii="Calibri" w:hAnsi="Calibri" w:cs="CMR10"/>
+                <w:sz w:val="24"/>
+                <w:szCs w:val="24"/>
+              </w:rPr>
+              <w:t>Priorität 1</w:t>
             </w:r>
           </w:p>
         </w:tc>
@@ -3663,23 +3611,13 @@
                 <w:szCs w:val="24"/>
               </w:rPr>
             </w:pPr>
-            <w:proofErr w:type="spellStart"/>
-            <w:r>
-              <w:rPr>
-                <w:rFonts w:ascii="Calibri" w:hAnsi="Calibri" w:cs="CMR10"/>
-                <w:sz w:val="24"/>
-                <w:szCs w:val="24"/>
-              </w:rPr>
-              <w:t>Priorität</w:t>
-            </w:r>
-            <w:proofErr w:type="spellEnd"/>
-            <w:r>
-              <w:rPr>
-                <w:rFonts w:ascii="Calibri" w:hAnsi="Calibri" w:cs="CMR10"/>
-                <w:sz w:val="24"/>
-                <w:szCs w:val="24"/>
-              </w:rPr>
-              <w:t xml:space="preserve"> 2</w:t>
+            <w:r>
+              <w:rPr>
+                <w:rFonts w:ascii="Calibri" w:hAnsi="Calibri" w:cs="CMR10"/>
+                <w:sz w:val="24"/>
+                <w:szCs w:val="24"/>
+              </w:rPr>
+              <w:t>Priorität 2</w:t>
             </w:r>
           </w:p>
         </w:tc>
@@ -4218,23 +4156,13 @@
                 <w:szCs w:val="24"/>
               </w:rPr>
             </w:pPr>
-            <w:proofErr w:type="spellStart"/>
-            <w:r>
-              <w:rPr>
-                <w:rFonts w:ascii="Calibri" w:hAnsi="Calibri" w:cs="CMR10"/>
-                <w:sz w:val="24"/>
-                <w:szCs w:val="24"/>
-              </w:rPr>
-              <w:t>Priorität</w:t>
-            </w:r>
-            <w:proofErr w:type="spellEnd"/>
-            <w:r>
-              <w:rPr>
-                <w:rFonts w:ascii="Calibri" w:hAnsi="Calibri" w:cs="CMR10"/>
-                <w:sz w:val="24"/>
-                <w:szCs w:val="24"/>
-              </w:rPr>
-              <w:t xml:space="preserve"> 3</w:t>
+            <w:r>
+              <w:rPr>
+                <w:rFonts w:ascii="Calibri" w:hAnsi="Calibri" w:cs="CMR10"/>
+                <w:sz w:val="24"/>
+                <w:szCs w:val="24"/>
+              </w:rPr>
+              <w:t>Priorität 3</w:t>
             </w:r>
           </w:p>
         </w:tc>
@@ -4766,23 +4694,13 @@
                 <w:szCs w:val="24"/>
               </w:rPr>
             </w:pPr>
-            <w:proofErr w:type="spellStart"/>
-            <w:r>
-              <w:rPr>
-                <w:rFonts w:ascii="Calibri" w:hAnsi="Calibri" w:cs="CMR10"/>
-                <w:sz w:val="24"/>
-                <w:szCs w:val="24"/>
-              </w:rPr>
-              <w:t>Priorität</w:t>
-            </w:r>
-            <w:proofErr w:type="spellEnd"/>
-            <w:r>
-              <w:rPr>
-                <w:rFonts w:ascii="Calibri" w:hAnsi="Calibri" w:cs="CMR10"/>
-                <w:sz w:val="24"/>
-                <w:szCs w:val="24"/>
-              </w:rPr>
-              <w:t xml:space="preserve"> 4</w:t>
+            <w:r>
+              <w:rPr>
+                <w:rFonts w:ascii="Calibri" w:hAnsi="Calibri" w:cs="CMR10"/>
+                <w:sz w:val="24"/>
+                <w:szCs w:val="24"/>
+              </w:rPr>
+              <w:t>Priorität 4</w:t>
             </w:r>
           </w:p>
         </w:tc>
@@ -5364,7 +5282,6 @@
                 <w:szCs w:val="24"/>
               </w:rPr>
             </w:pPr>
-            <w:proofErr w:type="spellStart"/>
             <w:r>
               <w:rPr>
                 <w:rFonts w:ascii="Calibri" w:hAnsi="Calibri" w:cs="CMR10"/>
@@ -5373,7 +5290,6 @@
               </w:rPr>
               <w:t>Seitenfehler</w:t>
             </w:r>
-            <w:proofErr w:type="spellEnd"/>
           </w:p>
         </w:tc>
         <w:tc>
@@ -5928,37 +5844,12 @@
           <w:u w:val="single"/>
         </w:rPr>
       </w:pPr>
-      <w:proofErr w:type="spellStart"/>
       <w:r>
         <w:rPr>
           <w:sz w:val="24"/>
           <w:szCs w:val="24"/>
         </w:rPr>
-        <w:t>Anzahl</w:t>
-      </w:r>
-      <w:proofErr w:type="spellEnd"/>
-      <w:r>
-        <w:rPr>
-          <w:sz w:val="24"/>
-          <w:szCs w:val="24"/>
-        </w:rPr>
-        <w:t xml:space="preserve"> </w:t>
-      </w:r>
-      <w:proofErr w:type="spellStart"/>
-      <w:r>
-        <w:rPr>
-          <w:sz w:val="24"/>
-          <w:szCs w:val="24"/>
-        </w:rPr>
-        <w:t>Seitenfehler</w:t>
-      </w:r>
-      <w:proofErr w:type="spellEnd"/>
-      <w:r>
-        <w:rPr>
-          <w:sz w:val="24"/>
-          <w:szCs w:val="24"/>
-        </w:rPr>
-        <w:t>:  15</w:t>
+        <w:t>Anzahl Seitenfehler:  15</w:t>
       </w:r>
       <w:r>
         <w:rPr>
@@ -6042,7 +5933,6 @@
                 <w:szCs w:val="24"/>
               </w:rPr>
             </w:pPr>
-            <w:proofErr w:type="spellStart"/>
             <w:r>
               <w:rPr>
                 <w:rFonts w:ascii="Calibri" w:hAnsi="Calibri" w:cs="CMR10"/>
@@ -6051,7 +5941,6 @@
               </w:rPr>
               <w:t>Referenz</w:t>
             </w:r>
-            <w:proofErr w:type="spellEnd"/>
           </w:p>
         </w:tc>
         <w:tc>
@@ -6656,23 +6545,13 @@
                 <w:szCs w:val="24"/>
               </w:rPr>
             </w:pPr>
-            <w:proofErr w:type="spellStart"/>
-            <w:r>
-              <w:rPr>
-                <w:rFonts w:ascii="Calibri" w:hAnsi="Calibri" w:cs="CMR10"/>
-                <w:sz w:val="24"/>
-                <w:szCs w:val="24"/>
-              </w:rPr>
-              <w:t>Rahmen</w:t>
-            </w:r>
-            <w:proofErr w:type="spellEnd"/>
-            <w:r>
-              <w:rPr>
-                <w:rFonts w:ascii="Calibri" w:hAnsi="Calibri" w:cs="CMR10"/>
-                <w:sz w:val="24"/>
-                <w:szCs w:val="24"/>
-              </w:rPr>
-              <w:t xml:space="preserve"> 1</w:t>
+            <w:r>
+              <w:rPr>
+                <w:rFonts w:ascii="Calibri" w:hAnsi="Calibri" w:cs="CMR10"/>
+                <w:sz w:val="24"/>
+                <w:szCs w:val="24"/>
+              </w:rPr>
+              <w:t>Rahmen 1</w:t>
             </w:r>
           </w:p>
         </w:tc>
@@ -7277,23 +7156,13 @@
                 <w:szCs w:val="24"/>
               </w:rPr>
             </w:pPr>
-            <w:proofErr w:type="spellStart"/>
-            <w:r>
-              <w:rPr>
-                <w:rFonts w:ascii="Calibri" w:hAnsi="Calibri" w:cs="CMR10"/>
-                <w:sz w:val="24"/>
-                <w:szCs w:val="24"/>
-              </w:rPr>
-              <w:t>Rahmen</w:t>
-            </w:r>
-            <w:proofErr w:type="spellEnd"/>
-            <w:r>
-              <w:rPr>
-                <w:rFonts w:ascii="Calibri" w:hAnsi="Calibri" w:cs="CMR10"/>
-                <w:sz w:val="24"/>
-                <w:szCs w:val="24"/>
-              </w:rPr>
-              <w:t xml:space="preserve"> 2</w:t>
+            <w:r>
+              <w:rPr>
+                <w:rFonts w:ascii="Calibri" w:hAnsi="Calibri" w:cs="CMR10"/>
+                <w:sz w:val="24"/>
+                <w:szCs w:val="24"/>
+              </w:rPr>
+              <w:t>Rahmen 2</w:t>
             </w:r>
           </w:p>
         </w:tc>
@@ -7832,23 +7701,13 @@
                 <w:szCs w:val="24"/>
               </w:rPr>
             </w:pPr>
-            <w:proofErr w:type="spellStart"/>
-            <w:r>
-              <w:rPr>
-                <w:rFonts w:ascii="Calibri" w:hAnsi="Calibri" w:cs="CMR10"/>
-                <w:sz w:val="24"/>
-                <w:szCs w:val="24"/>
-              </w:rPr>
-              <w:t>Rahmen</w:t>
-            </w:r>
-            <w:proofErr w:type="spellEnd"/>
-            <w:r>
-              <w:rPr>
-                <w:rFonts w:ascii="Calibri" w:hAnsi="Calibri" w:cs="CMR10"/>
-                <w:sz w:val="24"/>
-                <w:szCs w:val="24"/>
-              </w:rPr>
-              <w:t xml:space="preserve"> 3</w:t>
+            <w:r>
+              <w:rPr>
+                <w:rFonts w:ascii="Calibri" w:hAnsi="Calibri" w:cs="CMR10"/>
+                <w:sz w:val="24"/>
+                <w:szCs w:val="24"/>
+              </w:rPr>
+              <w:t>Rahmen 3</w:t>
             </w:r>
           </w:p>
         </w:tc>
@@ -8380,23 +8239,13 @@
                 <w:szCs w:val="24"/>
               </w:rPr>
             </w:pPr>
-            <w:proofErr w:type="spellStart"/>
-            <w:r>
-              <w:rPr>
-                <w:rFonts w:ascii="Calibri" w:hAnsi="Calibri" w:cs="CMR10"/>
-                <w:sz w:val="24"/>
-                <w:szCs w:val="24"/>
-              </w:rPr>
-              <w:t>Rahmen</w:t>
-            </w:r>
-            <w:proofErr w:type="spellEnd"/>
-            <w:r>
-              <w:rPr>
-                <w:rFonts w:ascii="Calibri" w:hAnsi="Calibri" w:cs="CMR10"/>
-                <w:sz w:val="24"/>
-                <w:szCs w:val="24"/>
-              </w:rPr>
-              <w:t xml:space="preserve"> 4</w:t>
+            <w:r>
+              <w:rPr>
+                <w:rFonts w:ascii="Calibri" w:hAnsi="Calibri" w:cs="CMR10"/>
+                <w:sz w:val="24"/>
+                <w:szCs w:val="24"/>
+              </w:rPr>
+              <w:t>Rahmen 4</w:t>
             </w:r>
           </w:p>
         </w:tc>
@@ -8978,23 +8827,13 @@
                 <w:szCs w:val="24"/>
               </w:rPr>
             </w:pPr>
-            <w:proofErr w:type="spellStart"/>
-            <w:r>
-              <w:rPr>
-                <w:rFonts w:ascii="Calibri" w:hAnsi="Calibri" w:cs="CMR10"/>
-                <w:sz w:val="24"/>
-                <w:szCs w:val="24"/>
-              </w:rPr>
-              <w:t>Priorität</w:t>
-            </w:r>
-            <w:proofErr w:type="spellEnd"/>
-            <w:r>
-              <w:rPr>
-                <w:rFonts w:ascii="Calibri" w:hAnsi="Calibri" w:cs="CMR10"/>
-                <w:sz w:val="24"/>
-                <w:szCs w:val="24"/>
-              </w:rPr>
-              <w:t xml:space="preserve"> 1</w:t>
+            <w:r>
+              <w:rPr>
+                <w:rFonts w:ascii="Calibri" w:hAnsi="Calibri" w:cs="CMR10"/>
+                <w:sz w:val="24"/>
+                <w:szCs w:val="24"/>
+              </w:rPr>
+              <w:t>Priorität 1</w:t>
             </w:r>
           </w:p>
         </w:tc>
@@ -9599,23 +9438,13 @@
                 <w:szCs w:val="24"/>
               </w:rPr>
             </w:pPr>
-            <w:proofErr w:type="spellStart"/>
-            <w:r>
-              <w:rPr>
-                <w:rFonts w:ascii="Calibri" w:hAnsi="Calibri" w:cs="CMR10"/>
-                <w:sz w:val="24"/>
-                <w:szCs w:val="24"/>
-              </w:rPr>
-              <w:t>Priorität</w:t>
-            </w:r>
-            <w:proofErr w:type="spellEnd"/>
-            <w:r>
-              <w:rPr>
-                <w:rFonts w:ascii="Calibri" w:hAnsi="Calibri" w:cs="CMR10"/>
-                <w:sz w:val="24"/>
-                <w:szCs w:val="24"/>
-              </w:rPr>
-              <w:t xml:space="preserve"> 2</w:t>
+            <w:r>
+              <w:rPr>
+                <w:rFonts w:ascii="Calibri" w:hAnsi="Calibri" w:cs="CMR10"/>
+                <w:sz w:val="24"/>
+                <w:szCs w:val="24"/>
+              </w:rPr>
+              <w:t>Priorität 2</w:t>
             </w:r>
           </w:p>
         </w:tc>
@@ -10154,23 +9983,13 @@
                 <w:szCs w:val="24"/>
               </w:rPr>
             </w:pPr>
-            <w:proofErr w:type="spellStart"/>
-            <w:r>
-              <w:rPr>
-                <w:rFonts w:ascii="Calibri" w:hAnsi="Calibri" w:cs="CMR10"/>
-                <w:sz w:val="24"/>
-                <w:szCs w:val="24"/>
-              </w:rPr>
-              <w:t>Priorität</w:t>
-            </w:r>
-            <w:proofErr w:type="spellEnd"/>
-            <w:r>
-              <w:rPr>
-                <w:rFonts w:ascii="Calibri" w:hAnsi="Calibri" w:cs="CMR10"/>
-                <w:sz w:val="24"/>
-                <w:szCs w:val="24"/>
-              </w:rPr>
-              <w:t xml:space="preserve"> 3</w:t>
+            <w:r>
+              <w:rPr>
+                <w:rFonts w:ascii="Calibri" w:hAnsi="Calibri" w:cs="CMR10"/>
+                <w:sz w:val="24"/>
+                <w:szCs w:val="24"/>
+              </w:rPr>
+              <w:t>Priorität 3</w:t>
             </w:r>
           </w:p>
         </w:tc>
@@ -10702,23 +10521,13 @@
                 <w:szCs w:val="24"/>
               </w:rPr>
             </w:pPr>
-            <w:proofErr w:type="spellStart"/>
-            <w:r>
-              <w:rPr>
-                <w:rFonts w:ascii="Calibri" w:hAnsi="Calibri" w:cs="CMR10"/>
-                <w:sz w:val="24"/>
-                <w:szCs w:val="24"/>
-              </w:rPr>
-              <w:t>Priorität</w:t>
-            </w:r>
-            <w:proofErr w:type="spellEnd"/>
-            <w:r>
-              <w:rPr>
-                <w:rFonts w:ascii="Calibri" w:hAnsi="Calibri" w:cs="CMR10"/>
-                <w:sz w:val="24"/>
-                <w:szCs w:val="24"/>
-              </w:rPr>
-              <w:t xml:space="preserve"> 4</w:t>
+            <w:r>
+              <w:rPr>
+                <w:rFonts w:ascii="Calibri" w:hAnsi="Calibri" w:cs="CMR10"/>
+                <w:sz w:val="24"/>
+                <w:szCs w:val="24"/>
+              </w:rPr>
+              <w:t>Priorität 4</w:t>
             </w:r>
           </w:p>
         </w:tc>
@@ -11300,7 +11109,6 @@
                 <w:szCs w:val="24"/>
               </w:rPr>
             </w:pPr>
-            <w:proofErr w:type="spellStart"/>
             <w:r>
               <w:rPr>
                 <w:rFonts w:ascii="Calibri" w:hAnsi="Calibri" w:cs="CMR10"/>
@@ -11309,7 +11117,6 @@
               </w:rPr>
               <w:t>Seitenfehler</w:t>
             </w:r>
-            <w:proofErr w:type="spellEnd"/>
           </w:p>
         </w:tc>
         <w:tc>
@@ -11848,37 +11655,12 @@
           <w:u w:val="single"/>
         </w:rPr>
       </w:pPr>
-      <w:proofErr w:type="spellStart"/>
       <w:r>
         <w:rPr>
           <w:sz w:val="24"/>
           <w:szCs w:val="24"/>
         </w:rPr>
-        <w:t>Anzahl</w:t>
-      </w:r>
-      <w:proofErr w:type="spellEnd"/>
-      <w:r>
-        <w:rPr>
-          <w:sz w:val="24"/>
-          <w:szCs w:val="24"/>
-        </w:rPr>
-        <w:t xml:space="preserve"> </w:t>
-      </w:r>
-      <w:proofErr w:type="spellStart"/>
-      <w:r>
-        <w:rPr>
-          <w:sz w:val="24"/>
-          <w:szCs w:val="24"/>
-        </w:rPr>
-        <w:t>Seitenfehler</w:t>
-      </w:r>
-      <w:proofErr w:type="spellEnd"/>
-      <w:r>
-        <w:rPr>
-          <w:sz w:val="24"/>
-          <w:szCs w:val="24"/>
-        </w:rPr>
-        <w:t>: 13</w:t>
+        <w:t>Anzahl Seitenfehler: 13</w:t>
       </w:r>
       <w:r>
         <w:rPr>
@@ -11898,7 +11680,6 @@
         </w:rPr>
         <w:br/>
       </w:r>
-      <w:proofErr w:type="gramStart"/>
       <w:r>
         <w:rPr>
           <w:sz w:val="24"/>
@@ -11920,40 +11701,13 @@
         </w:rPr>
         <w:t xml:space="preserve"> (</w:t>
       </w:r>
-      <w:proofErr w:type="spellStart"/>
-      <w:proofErr w:type="gramEnd"/>
       <w:r>
         <w:rPr>
           <w:sz w:val="24"/>
           <w:szCs w:val="24"/>
         </w:rPr>
-        <w:t>Hierbei</w:t>
+        <w:t xml:space="preserve">Hierbei steht </w:t>
       </w:r>
-      <w:proofErr w:type="spellEnd"/>
-      <w:r>
-        <w:rPr>
-          <w:sz w:val="24"/>
-          <w:szCs w:val="24"/>
-        </w:rPr>
-        <w:t xml:space="preserve"> </w:t>
-      </w:r>
-      <w:proofErr w:type="spellStart"/>
-      <w:r>
-        <w:rPr>
-          <w:sz w:val="24"/>
-          <w:szCs w:val="24"/>
-        </w:rPr>
-        <w:t>steht</w:t>
-      </w:r>
-      <w:proofErr w:type="spellEnd"/>
-      <w:r>
-        <w:rPr>
-          <w:sz w:val="24"/>
-          <w:szCs w:val="24"/>
-        </w:rPr>
-        <w:t xml:space="preserve"> </w:t>
-      </w:r>
-      <w:proofErr w:type="spellStart"/>
       <w:r>
         <w:rPr>
           <w:sz w:val="24"/>
@@ -11961,7 +11715,6 @@
         </w:rPr>
         <w:t>i</w:t>
       </w:r>
-      <w:proofErr w:type="spellEnd"/>
       <w:r>
         <w:rPr>
           <w:sz w:val="24"/>
@@ -11989,39 +11742,7 @@
           <w:sz w:val="24"/>
           <w:szCs w:val="24"/>
         </w:rPr>
-        <w:t xml:space="preserve"> </w:t>
-      </w:r>
-      <w:proofErr w:type="spellStart"/>
-      <w:r>
-        <w:rPr>
-          <w:sz w:val="24"/>
-          <w:szCs w:val="24"/>
-        </w:rPr>
-        <w:t>für</w:t>
-      </w:r>
-      <w:proofErr w:type="spellEnd"/>
-      <w:r>
-        <w:rPr>
-          <w:sz w:val="24"/>
-          <w:szCs w:val="24"/>
-        </w:rPr>
-        <w:t xml:space="preserve"> das </w:t>
-      </w:r>
-      <w:proofErr w:type="spellStart"/>
-      <w:r>
-        <w:rPr>
-          <w:sz w:val="24"/>
-          <w:szCs w:val="24"/>
-        </w:rPr>
-        <w:t>gesetzte</w:t>
-      </w:r>
-      <w:proofErr w:type="spellEnd"/>
-      <w:r>
-        <w:rPr>
-          <w:sz w:val="24"/>
-          <w:szCs w:val="24"/>
-        </w:rPr>
-        <w:t xml:space="preserve"> Access-Bit </w:t>
+        <w:t xml:space="preserve"> für das gesetzte Access-Bit </w:t>
       </w:r>
       <w:r>
         <w:rPr>
@@ -12094,7 +11815,6 @@
                 <w:szCs w:val="24"/>
               </w:rPr>
             </w:pPr>
-            <w:proofErr w:type="spellStart"/>
             <w:r>
               <w:rPr>
                 <w:rFonts w:ascii="Calibri" w:hAnsi="Calibri" w:cs="CMR10"/>
@@ -12103,7 +11823,6 @@
               </w:rPr>
               <w:t>Referenz</w:t>
             </w:r>
-            <w:proofErr w:type="spellEnd"/>
           </w:p>
         </w:tc>
         <w:tc>
@@ -12708,23 +12427,13 @@
                 <w:szCs w:val="24"/>
               </w:rPr>
             </w:pPr>
-            <w:proofErr w:type="spellStart"/>
-            <w:r>
-              <w:rPr>
-                <w:rFonts w:ascii="Calibri" w:hAnsi="Calibri" w:cs="CMR10"/>
-                <w:sz w:val="24"/>
-                <w:szCs w:val="24"/>
-              </w:rPr>
-              <w:t>Rahmen</w:t>
-            </w:r>
-            <w:proofErr w:type="spellEnd"/>
-            <w:r>
-              <w:rPr>
-                <w:rFonts w:ascii="Calibri" w:hAnsi="Calibri" w:cs="CMR10"/>
-                <w:sz w:val="24"/>
-                <w:szCs w:val="24"/>
-              </w:rPr>
-              <w:t xml:space="preserve"> 1</w:t>
+            <w:r>
+              <w:rPr>
+                <w:rFonts w:ascii="Calibri" w:hAnsi="Calibri" w:cs="CMR10"/>
+                <w:sz w:val="24"/>
+                <w:szCs w:val="24"/>
+              </w:rPr>
+              <w:t>Rahmen 1</w:t>
             </w:r>
           </w:p>
         </w:tc>
@@ -13329,23 +13038,13 @@
                 <w:szCs w:val="24"/>
               </w:rPr>
             </w:pPr>
-            <w:proofErr w:type="spellStart"/>
-            <w:r>
-              <w:rPr>
-                <w:rFonts w:ascii="Calibri" w:hAnsi="Calibri" w:cs="CMR10"/>
-                <w:sz w:val="24"/>
-                <w:szCs w:val="24"/>
-              </w:rPr>
-              <w:t>Rahmen</w:t>
-            </w:r>
-            <w:proofErr w:type="spellEnd"/>
-            <w:r>
-              <w:rPr>
-                <w:rFonts w:ascii="Calibri" w:hAnsi="Calibri" w:cs="CMR10"/>
-                <w:sz w:val="24"/>
-                <w:szCs w:val="24"/>
-              </w:rPr>
-              <w:t xml:space="preserve"> 2</w:t>
+            <w:r>
+              <w:rPr>
+                <w:rFonts w:ascii="Calibri" w:hAnsi="Calibri" w:cs="CMR10"/>
+                <w:sz w:val="24"/>
+                <w:szCs w:val="24"/>
+              </w:rPr>
+              <w:t>Rahmen 2</w:t>
             </w:r>
           </w:p>
         </w:tc>
@@ -13883,23 +13582,13 @@
                 <w:szCs w:val="24"/>
               </w:rPr>
             </w:pPr>
-            <w:proofErr w:type="spellStart"/>
-            <w:r>
-              <w:rPr>
-                <w:rFonts w:ascii="Calibri" w:hAnsi="Calibri" w:cs="CMR10"/>
-                <w:sz w:val="24"/>
-                <w:szCs w:val="24"/>
-              </w:rPr>
-              <w:t>Rahmen</w:t>
-            </w:r>
-            <w:proofErr w:type="spellEnd"/>
-            <w:r>
-              <w:rPr>
-                <w:rFonts w:ascii="Calibri" w:hAnsi="Calibri" w:cs="CMR10"/>
-                <w:sz w:val="24"/>
-                <w:szCs w:val="24"/>
-              </w:rPr>
-              <w:t xml:space="preserve"> 3</w:t>
+            <w:r>
+              <w:rPr>
+                <w:rFonts w:ascii="Calibri" w:hAnsi="Calibri" w:cs="CMR10"/>
+                <w:sz w:val="24"/>
+                <w:szCs w:val="24"/>
+              </w:rPr>
+              <w:t>Rahmen 3</w:t>
             </w:r>
           </w:p>
         </w:tc>
@@ -14430,23 +14119,13 @@
                 <w:szCs w:val="24"/>
               </w:rPr>
             </w:pPr>
-            <w:proofErr w:type="spellStart"/>
-            <w:r>
-              <w:rPr>
-                <w:rFonts w:ascii="Calibri" w:hAnsi="Calibri" w:cs="CMR10"/>
-                <w:sz w:val="24"/>
-                <w:szCs w:val="24"/>
-              </w:rPr>
-              <w:t>Rahmen</w:t>
-            </w:r>
-            <w:proofErr w:type="spellEnd"/>
-            <w:r>
-              <w:rPr>
-                <w:rFonts w:ascii="Calibri" w:hAnsi="Calibri" w:cs="CMR10"/>
-                <w:sz w:val="24"/>
-                <w:szCs w:val="24"/>
-              </w:rPr>
-              <w:t xml:space="preserve"> 4</w:t>
+            <w:r>
+              <w:rPr>
+                <w:rFonts w:ascii="Calibri" w:hAnsi="Calibri" w:cs="CMR10"/>
+                <w:sz w:val="24"/>
+                <w:szCs w:val="24"/>
+              </w:rPr>
+              <w:t>Rahmen 4</w:t>
             </w:r>
           </w:p>
         </w:tc>
@@ -15028,23 +14707,13 @@
                 <w:szCs w:val="24"/>
               </w:rPr>
             </w:pPr>
-            <w:proofErr w:type="spellStart"/>
-            <w:r>
-              <w:rPr>
-                <w:rFonts w:ascii="Calibri" w:hAnsi="Calibri" w:cs="CMR10"/>
-                <w:sz w:val="24"/>
-                <w:szCs w:val="24"/>
-              </w:rPr>
-              <w:t>Priorität</w:t>
-            </w:r>
-            <w:proofErr w:type="spellEnd"/>
-            <w:r>
-              <w:rPr>
-                <w:rFonts w:ascii="Calibri" w:hAnsi="Calibri" w:cs="CMR10"/>
-                <w:sz w:val="24"/>
-                <w:szCs w:val="24"/>
-              </w:rPr>
-              <w:t xml:space="preserve"> 1</w:t>
+            <w:r>
+              <w:rPr>
+                <w:rFonts w:ascii="Calibri" w:hAnsi="Calibri" w:cs="CMR10"/>
+                <w:sz w:val="24"/>
+                <w:szCs w:val="24"/>
+              </w:rPr>
+              <w:t>Priorität 1</w:t>
             </w:r>
           </w:p>
         </w:tc>
@@ -15649,23 +15318,13 @@
                 <w:szCs w:val="24"/>
               </w:rPr>
             </w:pPr>
-            <w:proofErr w:type="spellStart"/>
-            <w:r>
-              <w:rPr>
-                <w:rFonts w:ascii="Calibri" w:hAnsi="Calibri" w:cs="CMR10"/>
-                <w:sz w:val="24"/>
-                <w:szCs w:val="24"/>
-              </w:rPr>
-              <w:t>Priorität</w:t>
-            </w:r>
-            <w:proofErr w:type="spellEnd"/>
-            <w:r>
-              <w:rPr>
-                <w:rFonts w:ascii="Calibri" w:hAnsi="Calibri" w:cs="CMR10"/>
-                <w:sz w:val="24"/>
-                <w:szCs w:val="24"/>
-              </w:rPr>
-              <w:t xml:space="preserve"> 2</w:t>
+            <w:r>
+              <w:rPr>
+                <w:rFonts w:ascii="Calibri" w:hAnsi="Calibri" w:cs="CMR10"/>
+                <w:sz w:val="24"/>
+                <w:szCs w:val="24"/>
+              </w:rPr>
+              <w:t>Priorität 2</w:t>
             </w:r>
           </w:p>
         </w:tc>
@@ -16204,23 +15863,13 @@
                 <w:szCs w:val="24"/>
               </w:rPr>
             </w:pPr>
-            <w:proofErr w:type="spellStart"/>
-            <w:r>
-              <w:rPr>
-                <w:rFonts w:ascii="Calibri" w:hAnsi="Calibri" w:cs="CMR10"/>
-                <w:sz w:val="24"/>
-                <w:szCs w:val="24"/>
-              </w:rPr>
-              <w:t>Priorität</w:t>
-            </w:r>
-            <w:proofErr w:type="spellEnd"/>
-            <w:r>
-              <w:rPr>
-                <w:rFonts w:ascii="Calibri" w:hAnsi="Calibri" w:cs="CMR10"/>
-                <w:sz w:val="24"/>
-                <w:szCs w:val="24"/>
-              </w:rPr>
-              <w:t xml:space="preserve"> 3</w:t>
+            <w:r>
+              <w:rPr>
+                <w:rFonts w:ascii="Calibri" w:hAnsi="Calibri" w:cs="CMR10"/>
+                <w:sz w:val="24"/>
+                <w:szCs w:val="24"/>
+              </w:rPr>
+              <w:t>Priorität 3</w:t>
             </w:r>
           </w:p>
         </w:tc>
@@ -16797,23 +16446,13 @@
                 <w:szCs w:val="24"/>
               </w:rPr>
             </w:pPr>
-            <w:proofErr w:type="spellStart"/>
-            <w:r>
-              <w:rPr>
-                <w:rFonts w:ascii="Calibri" w:hAnsi="Calibri" w:cs="CMR10"/>
-                <w:sz w:val="24"/>
-                <w:szCs w:val="24"/>
-              </w:rPr>
-              <w:t>Priorität</w:t>
-            </w:r>
-            <w:proofErr w:type="spellEnd"/>
-            <w:r>
-              <w:rPr>
-                <w:rFonts w:ascii="Calibri" w:hAnsi="Calibri" w:cs="CMR10"/>
-                <w:sz w:val="24"/>
-                <w:szCs w:val="24"/>
-              </w:rPr>
-              <w:t xml:space="preserve"> 4</w:t>
+            <w:r>
+              <w:rPr>
+                <w:rFonts w:ascii="Calibri" w:hAnsi="Calibri" w:cs="CMR10"/>
+                <w:sz w:val="24"/>
+                <w:szCs w:val="24"/>
+              </w:rPr>
+              <w:t>Priorität 4</w:t>
             </w:r>
           </w:p>
         </w:tc>
@@ -17448,7 +17087,6 @@
                 <w:szCs w:val="24"/>
               </w:rPr>
             </w:pPr>
-            <w:proofErr w:type="spellStart"/>
             <w:r>
               <w:rPr>
                 <w:rFonts w:ascii="Calibri" w:hAnsi="Calibri" w:cs="CMR10"/>
@@ -17457,7 +17095,6 @@
               </w:rPr>
               <w:t>Seitenfehler</w:t>
             </w:r>
-            <w:proofErr w:type="spellEnd"/>
           </w:p>
         </w:tc>
         <w:tc>
@@ -17988,37 +17625,12 @@
           <w:u w:val="single"/>
         </w:rPr>
       </w:pPr>
-      <w:proofErr w:type="spellStart"/>
       <w:r>
         <w:rPr>
           <w:sz w:val="24"/>
           <w:szCs w:val="24"/>
         </w:rPr>
-        <w:t>Anzahl</w:t>
-      </w:r>
-      <w:proofErr w:type="spellEnd"/>
-      <w:r>
-        <w:rPr>
-          <w:sz w:val="24"/>
-          <w:szCs w:val="24"/>
-        </w:rPr>
-        <w:t xml:space="preserve"> </w:t>
-      </w:r>
-      <w:proofErr w:type="spellStart"/>
-      <w:r>
-        <w:rPr>
-          <w:sz w:val="24"/>
-          <w:szCs w:val="24"/>
-        </w:rPr>
-        <w:t>Seitenfehler</w:t>
-      </w:r>
-      <w:proofErr w:type="spellEnd"/>
-      <w:r>
-        <w:rPr>
-          <w:sz w:val="24"/>
-          <w:szCs w:val="24"/>
-        </w:rPr>
-        <w:t>:</w:t>
+        <w:t>Anzahl Seitenfehler:</w:t>
       </w:r>
       <w:r>
         <w:rPr>
@@ -18048,13 +17660,6 @@
         </w:rPr>
         <w:lastRenderedPageBreak/>
         <w:br/>
-      </w:r>
-      <w:proofErr w:type="gramStart"/>
-      <w:r>
-        <w:rPr>
-          <w:sz w:val="24"/>
-          <w:szCs w:val="24"/>
-        </w:rPr>
         <w:t>LFU</w:t>
       </w:r>
       <w:r>
@@ -18065,30 +17670,11 @@
         <w:t xml:space="preserve">  </w:t>
       </w:r>
       <w:r>
-        <w:t>(</w:t>
+        <w:t xml:space="preserve">(Hierbei steht </w:t>
       </w:r>
-      <w:proofErr w:type="spellStart"/>
-      <w:proofErr w:type="gramEnd"/>
-      <w:r>
-        <w:t>Hierbei</w:t>
-      </w:r>
-      <w:proofErr w:type="spellEnd"/>
-      <w:r>
-        <w:t xml:space="preserve"> </w:t>
-      </w:r>
-      <w:proofErr w:type="spellStart"/>
-      <w:r>
-        <w:t>steht</w:t>
-      </w:r>
-      <w:proofErr w:type="spellEnd"/>
-      <w:r>
-        <w:t xml:space="preserve"> </w:t>
-      </w:r>
-      <w:proofErr w:type="spellStart"/>
       <w:r>
         <w:t>i</w:t>
       </w:r>
-      <w:proofErr w:type="spellEnd"/>
       <w:r>
         <w:t xml:space="preserve"> in </w:t>
       </w:r>
@@ -18102,31 +17688,10 @@
         <w:t>i</w:t>
       </w:r>
       <w:r>
-        <w:t xml:space="preserve"> </w:t>
+        <w:t xml:space="preserve"> für</w:t>
       </w:r>
-      <w:proofErr w:type="spellStart"/>
       <w:r>
-        <w:t>für</w:t>
-      </w:r>
-      <w:proofErr w:type="spellEnd"/>
-      <w:r>
-        <w:t xml:space="preserve"> die </w:t>
-      </w:r>
-      <w:proofErr w:type="spellStart"/>
-      <w:r>
-        <w:t>Anzahl</w:t>
-      </w:r>
-      <w:proofErr w:type="spellEnd"/>
-      <w:r>
-        <w:t xml:space="preserve"> der </w:t>
-      </w:r>
-      <w:proofErr w:type="spellStart"/>
-      <w:r>
-        <w:t>Zugriffe</w:t>
-      </w:r>
-      <w:proofErr w:type="spellEnd"/>
-      <w:r>
-        <w:t xml:space="preserve"> auf die</w:t>
+        <w:t xml:space="preserve"> die Anzahl der Zugriffe auf die</w:t>
       </w:r>
       <w:r>
         <w:t xml:space="preserve"> </w:t>
@@ -18135,23 +17700,7 @@
         <w:t>Page</w:t>
       </w:r>
       <w:r>
-        <w:t xml:space="preserve"> X </w:t>
-      </w:r>
-      <w:proofErr w:type="spellStart"/>
-      <w:r>
-        <w:t>seit</w:t>
-      </w:r>
-      <w:proofErr w:type="spellEnd"/>
-      <w:r>
-        <w:t xml:space="preserve"> </w:t>
-      </w:r>
-      <w:proofErr w:type="spellStart"/>
-      <w:r>
-        <w:t>seinem</w:t>
-      </w:r>
-      <w:proofErr w:type="spellEnd"/>
-      <w:r>
-        <w:t xml:space="preserve"> Laden)</w:t>
+        <w:t xml:space="preserve"> X seit seinem Laden)</w:t>
       </w:r>
     </w:p>
     <w:tbl>
@@ -18208,14 +17757,12 @@
                 <w:rFonts w:ascii="Calibri" w:hAnsi="Calibri" w:cs="CMR10"/>
               </w:rPr>
             </w:pPr>
-            <w:proofErr w:type="spellStart"/>
             <w:r>
               <w:rPr>
                 <w:rFonts w:ascii="Calibri" w:hAnsi="Calibri" w:cs="CMR10"/>
               </w:rPr>
               <w:t>Referenz</w:t>
             </w:r>
-            <w:proofErr w:type="spellEnd"/>
           </w:p>
         </w:tc>
         <w:tc>
@@ -18738,19 +18285,11 @@
                 <w:rFonts w:ascii="Calibri" w:hAnsi="Calibri" w:cs="CMR10"/>
               </w:rPr>
             </w:pPr>
-            <w:proofErr w:type="spellStart"/>
-            <w:r>
-              <w:rPr>
-                <w:rFonts w:ascii="Calibri" w:hAnsi="Calibri" w:cs="CMR10"/>
-              </w:rPr>
-              <w:t>Rahmen</w:t>
-            </w:r>
-            <w:proofErr w:type="spellEnd"/>
-            <w:r>
-              <w:rPr>
-                <w:rFonts w:ascii="Calibri" w:hAnsi="Calibri" w:cs="CMR10"/>
-              </w:rPr>
-              <w:t xml:space="preserve"> 1</w:t>
+            <w:r>
+              <w:rPr>
+                <w:rFonts w:ascii="Calibri" w:hAnsi="Calibri" w:cs="CMR10"/>
+              </w:rPr>
+              <w:t>Rahmen 1</w:t>
             </w:r>
           </w:p>
         </w:tc>
@@ -19273,19 +18812,11 @@
                 <w:rFonts w:ascii="Calibri" w:hAnsi="Calibri" w:cs="CMR10"/>
               </w:rPr>
             </w:pPr>
-            <w:proofErr w:type="spellStart"/>
-            <w:r>
-              <w:rPr>
-                <w:rFonts w:ascii="Calibri" w:hAnsi="Calibri" w:cs="CMR10"/>
-              </w:rPr>
-              <w:t>Rahmen</w:t>
-            </w:r>
-            <w:proofErr w:type="spellEnd"/>
-            <w:r>
-              <w:rPr>
-                <w:rFonts w:ascii="Calibri" w:hAnsi="Calibri" w:cs="CMR10"/>
-              </w:rPr>
-              <w:t xml:space="preserve"> 2</w:t>
+            <w:r>
+              <w:rPr>
+                <w:rFonts w:ascii="Calibri" w:hAnsi="Calibri" w:cs="CMR10"/>
+              </w:rPr>
+              <w:t>Rahmen 2</w:t>
             </w:r>
           </w:p>
         </w:tc>
@@ -19743,19 +19274,11 @@
                 <w:rFonts w:ascii="Calibri" w:hAnsi="Calibri" w:cs="CMR10"/>
               </w:rPr>
             </w:pPr>
-            <w:proofErr w:type="spellStart"/>
-            <w:r>
-              <w:rPr>
-                <w:rFonts w:ascii="Calibri" w:hAnsi="Calibri" w:cs="CMR10"/>
-              </w:rPr>
-              <w:t>Rahmen</w:t>
-            </w:r>
-            <w:proofErr w:type="spellEnd"/>
-            <w:r>
-              <w:rPr>
-                <w:rFonts w:ascii="Calibri" w:hAnsi="Calibri" w:cs="CMR10"/>
-              </w:rPr>
-              <w:t xml:space="preserve"> 3</w:t>
+            <w:r>
+              <w:rPr>
+                <w:rFonts w:ascii="Calibri" w:hAnsi="Calibri" w:cs="CMR10"/>
+              </w:rPr>
+              <w:t>Rahmen 3</w:t>
             </w:r>
           </w:p>
         </w:tc>
@@ -20208,19 +19731,11 @@
                 <w:rFonts w:ascii="Calibri" w:hAnsi="Calibri" w:cs="CMR10"/>
               </w:rPr>
             </w:pPr>
-            <w:proofErr w:type="spellStart"/>
-            <w:r>
-              <w:rPr>
-                <w:rFonts w:ascii="Calibri" w:hAnsi="Calibri" w:cs="CMR10"/>
-              </w:rPr>
-              <w:t>Rahmen</w:t>
-            </w:r>
-            <w:proofErr w:type="spellEnd"/>
-            <w:r>
-              <w:rPr>
-                <w:rFonts w:ascii="Calibri" w:hAnsi="Calibri" w:cs="CMR10"/>
-              </w:rPr>
-              <w:t xml:space="preserve"> 4</w:t>
+            <w:r>
+              <w:rPr>
+                <w:rFonts w:ascii="Calibri" w:hAnsi="Calibri" w:cs="CMR10"/>
+              </w:rPr>
+              <w:t>Rahmen 4</w:t>
             </w:r>
           </w:p>
         </w:tc>
@@ -20726,19 +20241,11 @@
                 <w:rFonts w:ascii="Calibri" w:hAnsi="Calibri" w:cs="CMR10"/>
               </w:rPr>
             </w:pPr>
-            <w:proofErr w:type="spellStart"/>
-            <w:r>
-              <w:rPr>
-                <w:rFonts w:ascii="Calibri" w:hAnsi="Calibri" w:cs="CMR10"/>
-              </w:rPr>
-              <w:t>Priorität</w:t>
-            </w:r>
-            <w:proofErr w:type="spellEnd"/>
-            <w:r>
-              <w:rPr>
-                <w:rFonts w:ascii="Calibri" w:hAnsi="Calibri" w:cs="CMR10"/>
-              </w:rPr>
-              <w:t xml:space="preserve"> 1</w:t>
+            <w:r>
+              <w:rPr>
+                <w:rFonts w:ascii="Calibri" w:hAnsi="Calibri" w:cs="CMR10"/>
+              </w:rPr>
+              <w:t>Priorität 1</w:t>
             </w:r>
           </w:p>
         </w:tc>
@@ -21401,19 +20908,11 @@
                 <w:rFonts w:ascii="Calibri" w:hAnsi="Calibri" w:cs="CMR10"/>
               </w:rPr>
             </w:pPr>
-            <w:proofErr w:type="spellStart"/>
-            <w:r>
-              <w:rPr>
-                <w:rFonts w:ascii="Calibri" w:hAnsi="Calibri" w:cs="CMR10"/>
-              </w:rPr>
-              <w:t>Priorität</w:t>
-            </w:r>
-            <w:proofErr w:type="spellEnd"/>
-            <w:r>
-              <w:rPr>
-                <w:rFonts w:ascii="Calibri" w:hAnsi="Calibri" w:cs="CMR10"/>
-              </w:rPr>
-              <w:t xml:space="preserve"> 2</w:t>
+            <w:r>
+              <w:rPr>
+                <w:rFonts w:ascii="Calibri" w:hAnsi="Calibri" w:cs="CMR10"/>
+              </w:rPr>
+              <w:t>Priorität 2</w:t>
             </w:r>
           </w:p>
         </w:tc>
@@ -22005,19 +21504,11 @@
                 <w:rFonts w:ascii="Calibri" w:hAnsi="Calibri" w:cs="CMR10"/>
               </w:rPr>
             </w:pPr>
-            <w:proofErr w:type="spellStart"/>
-            <w:r>
-              <w:rPr>
-                <w:rFonts w:ascii="Calibri" w:hAnsi="Calibri" w:cs="CMR10"/>
-              </w:rPr>
-              <w:t>Priorität</w:t>
-            </w:r>
-            <w:proofErr w:type="spellEnd"/>
-            <w:r>
-              <w:rPr>
-                <w:rFonts w:ascii="Calibri" w:hAnsi="Calibri" w:cs="CMR10"/>
-              </w:rPr>
-              <w:t xml:space="preserve"> 3</w:t>
+            <w:r>
+              <w:rPr>
+                <w:rFonts w:ascii="Calibri" w:hAnsi="Calibri" w:cs="CMR10"/>
+              </w:rPr>
+              <w:t>Priorität 3</w:t>
             </w:r>
           </w:p>
         </w:tc>
@@ -22597,19 +22088,11 @@
                 <w:rFonts w:ascii="Calibri" w:hAnsi="Calibri" w:cs="CMR10"/>
               </w:rPr>
             </w:pPr>
-            <w:proofErr w:type="spellStart"/>
-            <w:r>
-              <w:rPr>
-                <w:rFonts w:ascii="Calibri" w:hAnsi="Calibri" w:cs="CMR10"/>
-              </w:rPr>
-              <w:t>Priorität</w:t>
-            </w:r>
-            <w:proofErr w:type="spellEnd"/>
-            <w:r>
-              <w:rPr>
-                <w:rFonts w:ascii="Calibri" w:hAnsi="Calibri" w:cs="CMR10"/>
-              </w:rPr>
-              <w:t xml:space="preserve"> 4</w:t>
+            <w:r>
+              <w:rPr>
+                <w:rFonts w:ascii="Calibri" w:hAnsi="Calibri" w:cs="CMR10"/>
+              </w:rPr>
+              <w:t>Priorität 4</w:t>
             </w:r>
           </w:p>
         </w:tc>
@@ -23234,14 +22717,12 @@
                 <w:rFonts w:ascii="Calibri" w:hAnsi="Calibri" w:cs="CMR10"/>
               </w:rPr>
             </w:pPr>
-            <w:proofErr w:type="spellStart"/>
             <w:r>
               <w:rPr>
                 <w:rFonts w:ascii="Calibri" w:hAnsi="Calibri" w:cs="CMR10"/>
               </w:rPr>
               <w:t>Seitenfehler</w:t>
             </w:r>
-            <w:proofErr w:type="spellEnd"/>
           </w:p>
         </w:tc>
         <w:tc>
@@ -23708,37 +23189,12 @@
           <w:u w:val="single"/>
         </w:rPr>
       </w:pPr>
-      <w:proofErr w:type="spellStart"/>
       <w:r>
         <w:rPr>
           <w:sz w:val="24"/>
           <w:szCs w:val="24"/>
         </w:rPr>
-        <w:t>Anzahl</w:t>
-      </w:r>
-      <w:proofErr w:type="spellEnd"/>
-      <w:r>
-        <w:rPr>
-          <w:sz w:val="24"/>
-          <w:szCs w:val="24"/>
-        </w:rPr>
-        <w:t xml:space="preserve"> </w:t>
-      </w:r>
-      <w:proofErr w:type="spellStart"/>
-      <w:r>
-        <w:rPr>
-          <w:sz w:val="24"/>
-          <w:szCs w:val="24"/>
-        </w:rPr>
-        <w:t>Seitenfehler</w:t>
-      </w:r>
-      <w:proofErr w:type="spellEnd"/>
-      <w:r>
-        <w:rPr>
-          <w:sz w:val="24"/>
-          <w:szCs w:val="24"/>
-        </w:rPr>
-        <w:t>:</w:t>
+        <w:t>Anzahl Seitenfehler:</w:t>
       </w:r>
       <w:r>
         <w:rPr>
@@ -23829,7 +23285,6 @@
                 <w:szCs w:val="24"/>
               </w:rPr>
             </w:pPr>
-            <w:proofErr w:type="spellStart"/>
             <w:r>
               <w:rPr>
                 <w:rFonts w:ascii="Calibri" w:hAnsi="Calibri" w:cs="CMR10"/>
@@ -23838,7 +23293,6 @@
               </w:rPr>
               <w:t>Referenz</w:t>
             </w:r>
-            <w:proofErr w:type="spellEnd"/>
           </w:p>
         </w:tc>
         <w:tc>
@@ -24443,23 +23897,13 @@
                 <w:szCs w:val="24"/>
               </w:rPr>
             </w:pPr>
-            <w:proofErr w:type="spellStart"/>
-            <w:r>
-              <w:rPr>
-                <w:rFonts w:ascii="Calibri" w:hAnsi="Calibri" w:cs="CMR10"/>
-                <w:sz w:val="24"/>
-                <w:szCs w:val="24"/>
-              </w:rPr>
-              <w:t>Rahmen</w:t>
-            </w:r>
-            <w:proofErr w:type="spellEnd"/>
-            <w:r>
-              <w:rPr>
-                <w:rFonts w:ascii="Calibri" w:hAnsi="Calibri" w:cs="CMR10"/>
-                <w:sz w:val="24"/>
-                <w:szCs w:val="24"/>
-              </w:rPr>
-              <w:t xml:space="preserve"> 1</w:t>
+            <w:r>
+              <w:rPr>
+                <w:rFonts w:ascii="Calibri" w:hAnsi="Calibri" w:cs="CMR10"/>
+                <w:sz w:val="24"/>
+                <w:szCs w:val="24"/>
+              </w:rPr>
+              <w:t>Rahmen 1</w:t>
             </w:r>
           </w:p>
         </w:tc>
@@ -25064,23 +24508,13 @@
                 <w:szCs w:val="24"/>
               </w:rPr>
             </w:pPr>
-            <w:proofErr w:type="spellStart"/>
-            <w:r>
-              <w:rPr>
-                <w:rFonts w:ascii="Calibri" w:hAnsi="Calibri" w:cs="CMR10"/>
-                <w:sz w:val="24"/>
-                <w:szCs w:val="24"/>
-              </w:rPr>
-              <w:t>Rahmen</w:t>
-            </w:r>
-            <w:proofErr w:type="spellEnd"/>
-            <w:r>
-              <w:rPr>
-                <w:rFonts w:ascii="Calibri" w:hAnsi="Calibri" w:cs="CMR10"/>
-                <w:sz w:val="24"/>
-                <w:szCs w:val="24"/>
-              </w:rPr>
-              <w:t xml:space="preserve"> 2</w:t>
+            <w:r>
+              <w:rPr>
+                <w:rFonts w:ascii="Calibri" w:hAnsi="Calibri" w:cs="CMR10"/>
+                <w:sz w:val="24"/>
+                <w:szCs w:val="24"/>
+              </w:rPr>
+              <w:t>Rahmen 2</w:t>
             </w:r>
           </w:p>
         </w:tc>
@@ -25618,23 +25052,13 @@
                 <w:szCs w:val="24"/>
               </w:rPr>
             </w:pPr>
-            <w:proofErr w:type="spellStart"/>
-            <w:r>
-              <w:rPr>
-                <w:rFonts w:ascii="Calibri" w:hAnsi="Calibri" w:cs="CMR10"/>
-                <w:sz w:val="24"/>
-                <w:szCs w:val="24"/>
-              </w:rPr>
-              <w:t>Rahmen</w:t>
-            </w:r>
-            <w:proofErr w:type="spellEnd"/>
-            <w:r>
-              <w:rPr>
-                <w:rFonts w:ascii="Calibri" w:hAnsi="Calibri" w:cs="CMR10"/>
-                <w:sz w:val="24"/>
-                <w:szCs w:val="24"/>
-              </w:rPr>
-              <w:t xml:space="preserve"> 3</w:t>
+            <w:r>
+              <w:rPr>
+                <w:rFonts w:ascii="Calibri" w:hAnsi="Calibri" w:cs="CMR10"/>
+                <w:sz w:val="24"/>
+                <w:szCs w:val="24"/>
+              </w:rPr>
+              <w:t>Rahmen 3</w:t>
             </w:r>
           </w:p>
         </w:tc>
@@ -26165,23 +25589,13 @@
                 <w:szCs w:val="24"/>
               </w:rPr>
             </w:pPr>
-            <w:proofErr w:type="spellStart"/>
-            <w:r>
-              <w:rPr>
-                <w:rFonts w:ascii="Calibri" w:hAnsi="Calibri" w:cs="CMR10"/>
-                <w:sz w:val="24"/>
-                <w:szCs w:val="24"/>
-              </w:rPr>
-              <w:t>Rahmen</w:t>
-            </w:r>
-            <w:proofErr w:type="spellEnd"/>
-            <w:r>
-              <w:rPr>
-                <w:rFonts w:ascii="Calibri" w:hAnsi="Calibri" w:cs="CMR10"/>
-                <w:sz w:val="24"/>
-                <w:szCs w:val="24"/>
-              </w:rPr>
-              <w:t xml:space="preserve"> 4</w:t>
+            <w:r>
+              <w:rPr>
+                <w:rFonts w:ascii="Calibri" w:hAnsi="Calibri" w:cs="CMR10"/>
+                <w:sz w:val="24"/>
+                <w:szCs w:val="24"/>
+              </w:rPr>
+              <w:t>Rahmen 4</w:t>
             </w:r>
           </w:p>
         </w:tc>
@@ -26763,23 +26177,13 @@
                 <w:szCs w:val="24"/>
               </w:rPr>
             </w:pPr>
-            <w:proofErr w:type="spellStart"/>
-            <w:r>
-              <w:rPr>
-                <w:rFonts w:ascii="Calibri" w:hAnsi="Calibri" w:cs="CMR10"/>
-                <w:sz w:val="24"/>
-                <w:szCs w:val="24"/>
-              </w:rPr>
-              <w:t>Priorität</w:t>
-            </w:r>
-            <w:proofErr w:type="spellEnd"/>
-            <w:r>
-              <w:rPr>
-                <w:rFonts w:ascii="Calibri" w:hAnsi="Calibri" w:cs="CMR10"/>
-                <w:sz w:val="24"/>
-                <w:szCs w:val="24"/>
-              </w:rPr>
-              <w:t xml:space="preserve"> 1</w:t>
+            <w:r>
+              <w:rPr>
+                <w:rFonts w:ascii="Calibri" w:hAnsi="Calibri" w:cs="CMR10"/>
+                <w:sz w:val="24"/>
+                <w:szCs w:val="24"/>
+              </w:rPr>
+              <w:t>Priorität 1</w:t>
             </w:r>
           </w:p>
         </w:tc>
@@ -27384,23 +26788,13 @@
                 <w:szCs w:val="24"/>
               </w:rPr>
             </w:pPr>
-            <w:proofErr w:type="spellStart"/>
-            <w:r>
-              <w:rPr>
-                <w:rFonts w:ascii="Calibri" w:hAnsi="Calibri" w:cs="CMR10"/>
-                <w:sz w:val="24"/>
-                <w:szCs w:val="24"/>
-              </w:rPr>
-              <w:t>Priorität</w:t>
-            </w:r>
-            <w:proofErr w:type="spellEnd"/>
-            <w:r>
-              <w:rPr>
-                <w:rFonts w:ascii="Calibri" w:hAnsi="Calibri" w:cs="CMR10"/>
-                <w:sz w:val="24"/>
-                <w:szCs w:val="24"/>
-              </w:rPr>
-              <w:t xml:space="preserve"> 2</w:t>
+            <w:r>
+              <w:rPr>
+                <w:rFonts w:ascii="Calibri" w:hAnsi="Calibri" w:cs="CMR10"/>
+                <w:sz w:val="24"/>
+                <w:szCs w:val="24"/>
+              </w:rPr>
+              <w:t>Priorität 2</w:t>
             </w:r>
           </w:p>
         </w:tc>
@@ -27938,23 +27332,13 @@
                 <w:szCs w:val="24"/>
               </w:rPr>
             </w:pPr>
-            <w:proofErr w:type="spellStart"/>
-            <w:r>
-              <w:rPr>
-                <w:rFonts w:ascii="Calibri" w:hAnsi="Calibri" w:cs="CMR10"/>
-                <w:sz w:val="24"/>
-                <w:szCs w:val="24"/>
-              </w:rPr>
-              <w:t>Priorität</w:t>
-            </w:r>
-            <w:proofErr w:type="spellEnd"/>
-            <w:r>
-              <w:rPr>
-                <w:rFonts w:ascii="Calibri" w:hAnsi="Calibri" w:cs="CMR10"/>
-                <w:sz w:val="24"/>
-                <w:szCs w:val="24"/>
-              </w:rPr>
-              <w:t xml:space="preserve"> 3</w:t>
+            <w:r>
+              <w:rPr>
+                <w:rFonts w:ascii="Calibri" w:hAnsi="Calibri" w:cs="CMR10"/>
+                <w:sz w:val="24"/>
+                <w:szCs w:val="24"/>
+              </w:rPr>
+              <w:t>Priorität 3</w:t>
             </w:r>
           </w:p>
         </w:tc>
@@ -28485,23 +27869,13 @@
                 <w:szCs w:val="24"/>
               </w:rPr>
             </w:pPr>
-            <w:proofErr w:type="spellStart"/>
-            <w:r>
-              <w:rPr>
-                <w:rFonts w:ascii="Calibri" w:hAnsi="Calibri" w:cs="CMR10"/>
-                <w:sz w:val="24"/>
-                <w:szCs w:val="24"/>
-              </w:rPr>
-              <w:t>Priorität</w:t>
-            </w:r>
-            <w:proofErr w:type="spellEnd"/>
-            <w:r>
-              <w:rPr>
-                <w:rFonts w:ascii="Calibri" w:hAnsi="Calibri" w:cs="CMR10"/>
-                <w:sz w:val="24"/>
-                <w:szCs w:val="24"/>
-              </w:rPr>
-              <w:t xml:space="preserve"> 4</w:t>
+            <w:r>
+              <w:rPr>
+                <w:rFonts w:ascii="Calibri" w:hAnsi="Calibri" w:cs="CMR10"/>
+                <w:sz w:val="24"/>
+                <w:szCs w:val="24"/>
+              </w:rPr>
+              <w:t>Priorität 4</w:t>
             </w:r>
           </w:p>
         </w:tc>
@@ -29083,7 +28457,6 @@
                 <w:szCs w:val="24"/>
               </w:rPr>
             </w:pPr>
-            <w:proofErr w:type="spellStart"/>
             <w:r>
               <w:rPr>
                 <w:rFonts w:ascii="Calibri" w:hAnsi="Calibri" w:cs="CMR10"/>
@@ -29092,7 +28465,6 @@
               </w:rPr>
               <w:t>Seitenfehler</w:t>
             </w:r>
-            <w:proofErr w:type="spellEnd"/>
           </w:p>
         </w:tc>
         <w:tc>
@@ -29631,37 +29003,12 @@
           <w:u w:val="single"/>
         </w:rPr>
       </w:pPr>
-      <w:proofErr w:type="spellStart"/>
       <w:r>
         <w:rPr>
           <w:sz w:val="24"/>
           <w:szCs w:val="24"/>
         </w:rPr>
-        <w:t>Anzahl</w:t>
-      </w:r>
-      <w:proofErr w:type="spellEnd"/>
-      <w:r>
-        <w:rPr>
-          <w:sz w:val="24"/>
-          <w:szCs w:val="24"/>
-        </w:rPr>
-        <w:t xml:space="preserve"> </w:t>
-      </w:r>
-      <w:proofErr w:type="spellStart"/>
-      <w:r>
-        <w:rPr>
-          <w:sz w:val="24"/>
-          <w:szCs w:val="24"/>
-        </w:rPr>
-        <w:t>Seitenfehler</w:t>
-      </w:r>
-      <w:proofErr w:type="spellEnd"/>
-      <w:r>
-        <w:rPr>
-          <w:sz w:val="24"/>
-          <w:szCs w:val="24"/>
-        </w:rPr>
-        <w:t>:</w:t>
+        <w:t>Anzahl Seitenfehler:</w:t>
       </w:r>
       <w:r>
         <w:rPr>
@@ -29752,7 +29099,6 @@
                 <w:szCs w:val="24"/>
               </w:rPr>
             </w:pPr>
-            <w:proofErr w:type="spellStart"/>
             <w:r>
               <w:rPr>
                 <w:rFonts w:ascii="Calibri" w:hAnsi="Calibri" w:cs="CMR10"/>
@@ -29761,7 +29107,6 @@
               </w:rPr>
               <w:t>Referenz</w:t>
             </w:r>
-            <w:proofErr w:type="spellEnd"/>
           </w:p>
         </w:tc>
         <w:tc>
@@ -30366,23 +29711,13 @@
                 <w:szCs w:val="24"/>
               </w:rPr>
             </w:pPr>
-            <w:proofErr w:type="spellStart"/>
-            <w:r>
-              <w:rPr>
-                <w:rFonts w:ascii="Calibri" w:hAnsi="Calibri" w:cs="CMR10"/>
-                <w:sz w:val="24"/>
-                <w:szCs w:val="24"/>
-              </w:rPr>
-              <w:t>Rahmen</w:t>
-            </w:r>
-            <w:proofErr w:type="spellEnd"/>
-            <w:r>
-              <w:rPr>
-                <w:rFonts w:ascii="Calibri" w:hAnsi="Calibri" w:cs="CMR10"/>
-                <w:sz w:val="24"/>
-                <w:szCs w:val="24"/>
-              </w:rPr>
-              <w:t xml:space="preserve"> 1</w:t>
+            <w:r>
+              <w:rPr>
+                <w:rFonts w:ascii="Calibri" w:hAnsi="Calibri" w:cs="CMR10"/>
+                <w:sz w:val="24"/>
+                <w:szCs w:val="24"/>
+              </w:rPr>
+              <w:t>Rahmen 1</w:t>
             </w:r>
           </w:p>
         </w:tc>
@@ -30987,23 +30322,13 @@
                 <w:szCs w:val="24"/>
               </w:rPr>
             </w:pPr>
-            <w:proofErr w:type="spellStart"/>
-            <w:r>
-              <w:rPr>
-                <w:rFonts w:ascii="Calibri" w:hAnsi="Calibri" w:cs="CMR10"/>
-                <w:sz w:val="24"/>
-                <w:szCs w:val="24"/>
-              </w:rPr>
-              <w:t>Rahmen</w:t>
-            </w:r>
-            <w:proofErr w:type="spellEnd"/>
-            <w:r>
-              <w:rPr>
-                <w:rFonts w:ascii="Calibri" w:hAnsi="Calibri" w:cs="CMR10"/>
-                <w:sz w:val="24"/>
-                <w:szCs w:val="24"/>
-              </w:rPr>
-              <w:t xml:space="preserve"> 2</w:t>
+            <w:r>
+              <w:rPr>
+                <w:rFonts w:ascii="Calibri" w:hAnsi="Calibri" w:cs="CMR10"/>
+                <w:sz w:val="24"/>
+                <w:szCs w:val="24"/>
+              </w:rPr>
+              <w:t>Rahmen 2</w:t>
             </w:r>
           </w:p>
         </w:tc>
@@ -31541,23 +30866,13 @@
                 <w:szCs w:val="24"/>
               </w:rPr>
             </w:pPr>
-            <w:proofErr w:type="spellStart"/>
-            <w:r>
-              <w:rPr>
-                <w:rFonts w:ascii="Calibri" w:hAnsi="Calibri" w:cs="CMR10"/>
-                <w:sz w:val="24"/>
-                <w:szCs w:val="24"/>
-              </w:rPr>
-              <w:t>Rahmen</w:t>
-            </w:r>
-            <w:proofErr w:type="spellEnd"/>
-            <w:r>
-              <w:rPr>
-                <w:rFonts w:ascii="Calibri" w:hAnsi="Calibri" w:cs="CMR10"/>
-                <w:sz w:val="24"/>
-                <w:szCs w:val="24"/>
-              </w:rPr>
-              <w:t xml:space="preserve"> 3</w:t>
+            <w:r>
+              <w:rPr>
+                <w:rFonts w:ascii="Calibri" w:hAnsi="Calibri" w:cs="CMR10"/>
+                <w:sz w:val="24"/>
+                <w:szCs w:val="24"/>
+              </w:rPr>
+              <w:t>Rahmen 3</w:t>
             </w:r>
           </w:p>
         </w:tc>
@@ -32088,23 +31403,13 @@
                 <w:szCs w:val="24"/>
               </w:rPr>
             </w:pPr>
-            <w:proofErr w:type="spellStart"/>
-            <w:r>
-              <w:rPr>
-                <w:rFonts w:ascii="Calibri" w:hAnsi="Calibri" w:cs="CMR10"/>
-                <w:sz w:val="24"/>
-                <w:szCs w:val="24"/>
-              </w:rPr>
-              <w:t>Rahmen</w:t>
-            </w:r>
-            <w:proofErr w:type="spellEnd"/>
-            <w:r>
-              <w:rPr>
-                <w:rFonts w:ascii="Calibri" w:hAnsi="Calibri" w:cs="CMR10"/>
-                <w:sz w:val="24"/>
-                <w:szCs w:val="24"/>
-              </w:rPr>
-              <w:t xml:space="preserve"> 4</w:t>
+            <w:r>
+              <w:rPr>
+                <w:rFonts w:ascii="Calibri" w:hAnsi="Calibri" w:cs="CMR10"/>
+                <w:sz w:val="24"/>
+                <w:szCs w:val="24"/>
+              </w:rPr>
+              <w:t>Rahmen 4</w:t>
             </w:r>
           </w:p>
         </w:tc>
@@ -32686,23 +31991,13 @@
                 <w:szCs w:val="24"/>
               </w:rPr>
             </w:pPr>
-            <w:proofErr w:type="spellStart"/>
-            <w:r>
-              <w:rPr>
-                <w:rFonts w:ascii="Calibri" w:hAnsi="Calibri" w:cs="CMR10"/>
-                <w:sz w:val="24"/>
-                <w:szCs w:val="24"/>
-              </w:rPr>
-              <w:t>Priorität</w:t>
-            </w:r>
-            <w:proofErr w:type="spellEnd"/>
-            <w:r>
-              <w:rPr>
-                <w:rFonts w:ascii="Calibri" w:hAnsi="Calibri" w:cs="CMR10"/>
-                <w:sz w:val="24"/>
-                <w:szCs w:val="24"/>
-              </w:rPr>
-              <w:t xml:space="preserve"> 1</w:t>
+            <w:r>
+              <w:rPr>
+                <w:rFonts w:ascii="Calibri" w:hAnsi="Calibri" w:cs="CMR10"/>
+                <w:sz w:val="24"/>
+                <w:szCs w:val="24"/>
+              </w:rPr>
+              <w:t>Priorität 1</w:t>
             </w:r>
           </w:p>
         </w:tc>
@@ -33307,23 +32602,13 @@
                 <w:szCs w:val="24"/>
               </w:rPr>
             </w:pPr>
-            <w:proofErr w:type="spellStart"/>
-            <w:r>
-              <w:rPr>
-                <w:rFonts w:ascii="Calibri" w:hAnsi="Calibri" w:cs="CMR10"/>
-                <w:sz w:val="24"/>
-                <w:szCs w:val="24"/>
-              </w:rPr>
-              <w:t>Priorität</w:t>
-            </w:r>
-            <w:proofErr w:type="spellEnd"/>
-            <w:r>
-              <w:rPr>
-                <w:rFonts w:ascii="Calibri" w:hAnsi="Calibri" w:cs="CMR10"/>
-                <w:sz w:val="24"/>
-                <w:szCs w:val="24"/>
-              </w:rPr>
-              <w:t xml:space="preserve"> 2</w:t>
+            <w:r>
+              <w:rPr>
+                <w:rFonts w:ascii="Calibri" w:hAnsi="Calibri" w:cs="CMR10"/>
+                <w:sz w:val="24"/>
+                <w:szCs w:val="24"/>
+              </w:rPr>
+              <w:t>Priorität 2</w:t>
             </w:r>
           </w:p>
         </w:tc>
@@ -33862,23 +33147,13 @@
                 <w:szCs w:val="24"/>
               </w:rPr>
             </w:pPr>
-            <w:proofErr w:type="spellStart"/>
-            <w:r>
-              <w:rPr>
-                <w:rFonts w:ascii="Calibri" w:hAnsi="Calibri" w:cs="CMR10"/>
-                <w:sz w:val="24"/>
-                <w:szCs w:val="24"/>
-              </w:rPr>
-              <w:t>Priorität</w:t>
-            </w:r>
-            <w:proofErr w:type="spellEnd"/>
-            <w:r>
-              <w:rPr>
-                <w:rFonts w:ascii="Calibri" w:hAnsi="Calibri" w:cs="CMR10"/>
-                <w:sz w:val="24"/>
-                <w:szCs w:val="24"/>
-              </w:rPr>
-              <w:t xml:space="preserve"> 3</w:t>
+            <w:r>
+              <w:rPr>
+                <w:rFonts w:ascii="Calibri" w:hAnsi="Calibri" w:cs="CMR10"/>
+                <w:sz w:val="24"/>
+                <w:szCs w:val="24"/>
+              </w:rPr>
+              <w:t>Priorität 3</w:t>
             </w:r>
           </w:p>
         </w:tc>
@@ -34410,23 +33685,13 @@
                 <w:szCs w:val="24"/>
               </w:rPr>
             </w:pPr>
-            <w:proofErr w:type="spellStart"/>
-            <w:r>
-              <w:rPr>
-                <w:rFonts w:ascii="Calibri" w:hAnsi="Calibri" w:cs="CMR10"/>
-                <w:sz w:val="24"/>
-                <w:szCs w:val="24"/>
-              </w:rPr>
-              <w:t>Priorität</w:t>
-            </w:r>
-            <w:proofErr w:type="spellEnd"/>
-            <w:r>
-              <w:rPr>
-                <w:rFonts w:ascii="Calibri" w:hAnsi="Calibri" w:cs="CMR10"/>
-                <w:sz w:val="24"/>
-                <w:szCs w:val="24"/>
-              </w:rPr>
-              <w:t xml:space="preserve"> 4</w:t>
+            <w:r>
+              <w:rPr>
+                <w:rFonts w:ascii="Calibri" w:hAnsi="Calibri" w:cs="CMR10"/>
+                <w:sz w:val="24"/>
+                <w:szCs w:val="24"/>
+              </w:rPr>
+              <w:t>Priorität 4</w:t>
             </w:r>
           </w:p>
         </w:tc>
@@ -35008,7 +34273,6 @@
                 <w:szCs w:val="24"/>
               </w:rPr>
             </w:pPr>
-            <w:proofErr w:type="spellStart"/>
             <w:r>
               <w:rPr>
                 <w:rFonts w:ascii="Calibri" w:hAnsi="Calibri" w:cs="CMR10"/>
@@ -35017,7 +34281,6 @@
               </w:rPr>
               <w:t>Seitenfehler</w:t>
             </w:r>
-            <w:proofErr w:type="spellEnd"/>
           </w:p>
         </w:tc>
         <w:tc>
@@ -35482,6 +34745,14 @@
                 <w:szCs w:val="24"/>
               </w:rPr>
             </w:pPr>
+            <w:r>
+              <w:rPr>
+                <w:rFonts w:ascii="Calibri" w:hAnsi="Calibri" w:cs="CMR10"/>
+                <w:sz w:val="24"/>
+                <w:szCs w:val="24"/>
+              </w:rPr>
+              <w:t>x</w:t>
+            </w:r>
           </w:p>
         </w:tc>
         <w:tc>
@@ -35516,15 +34787,13 @@
           <w:u w:val="single"/>
         </w:rPr>
       </w:pPr>
-      <w:proofErr w:type="spellStart"/>
       <w:r>
         <w:rPr>
           <w:sz w:val="24"/>
           <w:szCs w:val="24"/>
         </w:rPr>
-        <w:t>Anzahl</w:t>
+        <w:t>Anzahl Seitenfehler:</w:t>
       </w:r>
-      <w:proofErr w:type="spellEnd"/>
       <w:r>
         <w:rPr>
           <w:sz w:val="24"/>
@@ -35532,292 +34801,22 @@
         </w:rPr>
         <w:t xml:space="preserve"> </w:t>
       </w:r>
-      <w:proofErr w:type="spellStart"/>
       <w:r>
         <w:rPr>
           <w:sz w:val="24"/>
           <w:szCs w:val="24"/>
         </w:rPr>
-        <w:t>Seitenfehler</w:t>
+        <w:t>9</w:t>
       </w:r>
-      <w:proofErr w:type="spellEnd"/>
-      <w:r>
-        <w:rPr>
-          <w:sz w:val="24"/>
-          <w:szCs w:val="24"/>
-        </w:rPr>
-        <w:t>:</w:t>
-      </w:r>
-      <w:r>
-        <w:rPr>
-          <w:sz w:val="24"/>
-          <w:szCs w:val="24"/>
-        </w:rPr>
-        <w:t xml:space="preserve"> 8</w:t>
-      </w:r>
+      <w:bookmarkStart w:id="0" w:name="_GoBack"/>
+      <w:bookmarkEnd w:id="0"/>
       <w:r>
         <w:rPr>
           <w:sz w:val="24"/>
           <w:szCs w:val="24"/>
         </w:rPr>
         <w:br/>
-        <w:t>(</w:t>
-      </w:r>
-      <w:proofErr w:type="spellStart"/>
-      <w:r>
-        <w:rPr>
-          <w:sz w:val="24"/>
-          <w:szCs w:val="24"/>
-        </w:rPr>
-        <w:t>Angenommen</w:t>
-      </w:r>
-      <w:proofErr w:type="spellEnd"/>
-      <w:r>
-        <w:rPr>
-          <w:sz w:val="24"/>
-          <w:szCs w:val="24"/>
-        </w:rPr>
-        <w:t xml:space="preserve">, </w:t>
-      </w:r>
-      <w:proofErr w:type="spellStart"/>
-      <w:r>
-        <w:rPr>
-          <w:sz w:val="24"/>
-          <w:szCs w:val="24"/>
-        </w:rPr>
-        <w:t>dass</w:t>
-      </w:r>
-      <w:proofErr w:type="spellEnd"/>
-      <w:r>
-        <w:rPr>
-          <w:sz w:val="24"/>
-          <w:szCs w:val="24"/>
-        </w:rPr>
-        <w:t xml:space="preserve"> </w:t>
-      </w:r>
-      <w:proofErr w:type="spellStart"/>
-      <w:r>
-        <w:rPr>
-          <w:sz w:val="24"/>
-          <w:szCs w:val="24"/>
-        </w:rPr>
-        <w:t>eine</w:t>
-      </w:r>
-      <w:proofErr w:type="spellEnd"/>
-      <w:r>
-        <w:rPr>
-          <w:sz w:val="24"/>
-          <w:szCs w:val="24"/>
-        </w:rPr>
-        <w:t xml:space="preserve"> Page, die </w:t>
-      </w:r>
-      <w:proofErr w:type="spellStart"/>
-      <w:r>
-        <w:rPr>
-          <w:sz w:val="24"/>
-          <w:szCs w:val="24"/>
-        </w:rPr>
-        <w:t>nicht</w:t>
-      </w:r>
-      <w:proofErr w:type="spellEnd"/>
-      <w:r>
-        <w:rPr>
-          <w:sz w:val="24"/>
-          <w:szCs w:val="24"/>
-        </w:rPr>
-        <w:t xml:space="preserve"> </w:t>
-      </w:r>
-      <w:proofErr w:type="spellStart"/>
-      <w:r>
-        <w:rPr>
-          <w:sz w:val="24"/>
-          <w:szCs w:val="24"/>
-        </w:rPr>
-        <w:t>mehr</w:t>
-      </w:r>
-      <w:proofErr w:type="spellEnd"/>
-      <w:r>
-        <w:rPr>
-          <w:sz w:val="24"/>
-          <w:szCs w:val="24"/>
-        </w:rPr>
-        <w:t xml:space="preserve"> </w:t>
-      </w:r>
-      <w:proofErr w:type="spellStart"/>
-      <w:r>
-        <w:rPr>
-          <w:sz w:val="24"/>
-          <w:szCs w:val="24"/>
-        </w:rPr>
-        <w:t>gebraucht</w:t>
-      </w:r>
-      <w:proofErr w:type="spellEnd"/>
-      <w:r>
-        <w:rPr>
-          <w:sz w:val="24"/>
-          <w:szCs w:val="24"/>
-        </w:rPr>
-        <w:t xml:space="preserve"> </w:t>
-      </w:r>
-      <w:proofErr w:type="spellStart"/>
-      <w:r>
-        <w:rPr>
-          <w:sz w:val="24"/>
-          <w:szCs w:val="24"/>
-        </w:rPr>
-        <w:t>wird</w:t>
-      </w:r>
-      <w:proofErr w:type="spellEnd"/>
-      <w:r>
-        <w:rPr>
-          <w:sz w:val="24"/>
-          <w:szCs w:val="24"/>
-        </w:rPr>
-        <w:t xml:space="preserve">, </w:t>
-      </w:r>
-      <w:proofErr w:type="spellStart"/>
-      <w:r>
-        <w:rPr>
-          <w:sz w:val="24"/>
-          <w:szCs w:val="24"/>
-        </w:rPr>
-        <w:t>unter</w:t>
-      </w:r>
-      <w:proofErr w:type="spellEnd"/>
-      <w:r>
-        <w:rPr>
-          <w:sz w:val="24"/>
-          <w:szCs w:val="24"/>
-        </w:rPr>
-        <w:t xml:space="preserve"> </w:t>
-      </w:r>
-      <w:proofErr w:type="spellStart"/>
-      <w:r>
-        <w:rPr>
-          <w:sz w:val="24"/>
-          <w:szCs w:val="24"/>
-        </w:rPr>
-        <w:t>ältere</w:t>
-      </w:r>
-      <w:proofErr w:type="spellEnd"/>
-      <w:r>
-        <w:rPr>
-          <w:sz w:val="24"/>
-          <w:szCs w:val="24"/>
-        </w:rPr>
-        <w:t xml:space="preserve"> </w:t>
-      </w:r>
-      <w:proofErr w:type="spellStart"/>
-      <w:r>
-        <w:rPr>
-          <w:sz w:val="24"/>
-          <w:szCs w:val="24"/>
-        </w:rPr>
-        <w:t>sortiert</w:t>
-      </w:r>
-      <w:proofErr w:type="spellEnd"/>
-      <w:r>
-        <w:rPr>
-          <w:sz w:val="24"/>
-          <w:szCs w:val="24"/>
-        </w:rPr>
-        <w:t xml:space="preserve"> </w:t>
-      </w:r>
-      <w:proofErr w:type="spellStart"/>
-      <w:r>
-        <w:rPr>
-          <w:sz w:val="24"/>
-          <w:szCs w:val="24"/>
-        </w:rPr>
-        <w:t>wird</w:t>
-      </w:r>
-      <w:proofErr w:type="spellEnd"/>
-      <w:r>
-        <w:rPr>
-          <w:sz w:val="24"/>
-          <w:szCs w:val="24"/>
-        </w:rPr>
-        <w:t xml:space="preserve">, die </w:t>
-      </w:r>
-      <w:proofErr w:type="spellStart"/>
-      <w:r>
-        <w:rPr>
-          <w:sz w:val="24"/>
-          <w:szCs w:val="24"/>
-        </w:rPr>
-        <w:t>ebenfalls</w:t>
-      </w:r>
-      <w:proofErr w:type="spellEnd"/>
-      <w:r>
-        <w:rPr>
-          <w:sz w:val="24"/>
-          <w:szCs w:val="24"/>
-        </w:rPr>
-        <w:t xml:space="preserve"> </w:t>
-      </w:r>
-      <w:proofErr w:type="spellStart"/>
-      <w:r>
-        <w:rPr>
-          <w:sz w:val="24"/>
-          <w:szCs w:val="24"/>
-        </w:rPr>
-        <w:t>nicht</w:t>
-      </w:r>
-      <w:proofErr w:type="spellEnd"/>
-      <w:r>
-        <w:rPr>
-          <w:sz w:val="24"/>
-          <w:szCs w:val="24"/>
-        </w:rPr>
-        <w:t xml:space="preserve"> </w:t>
-      </w:r>
-      <w:proofErr w:type="spellStart"/>
-      <w:r>
-        <w:rPr>
-          <w:sz w:val="24"/>
-          <w:szCs w:val="24"/>
-        </w:rPr>
-        <w:t>mehr</w:t>
-      </w:r>
-      <w:proofErr w:type="spellEnd"/>
-      <w:r>
-        <w:rPr>
-          <w:sz w:val="24"/>
-          <w:szCs w:val="24"/>
-        </w:rPr>
-        <w:t xml:space="preserve"> </w:t>
-      </w:r>
-      <w:proofErr w:type="spellStart"/>
-      <w:r>
-        <w:rPr>
-          <w:sz w:val="24"/>
-          <w:szCs w:val="24"/>
-        </w:rPr>
-        <w:t>gebraucht</w:t>
-      </w:r>
-      <w:proofErr w:type="spellEnd"/>
-      <w:r>
-        <w:rPr>
-          <w:sz w:val="24"/>
-          <w:szCs w:val="24"/>
-        </w:rPr>
-        <w:t xml:space="preserve"> </w:t>
-      </w:r>
-      <w:proofErr w:type="spellStart"/>
-      <w:r>
-        <w:rPr>
-          <w:sz w:val="24"/>
-          <w:szCs w:val="24"/>
-        </w:rPr>
-        <w:t>werden</w:t>
-      </w:r>
-      <w:proofErr w:type="spellEnd"/>
-      <w:r>
-        <w:rPr>
-          <w:sz w:val="24"/>
-          <w:szCs w:val="24"/>
-        </w:rPr>
-        <w:t>.)</w:t>
+        <w:t>(Angenommen, dass eine Page, die nicht mehr gebraucht wird, unter ältere sortiert wird, die ebenfalls nicht mehr gebraucht werden.)</w:t>
       </w:r>
       <w:r>
         <w:rPr>
@@ -35842,654 +34841,12 @@
         </w:rPr>
         <w:br/>
       </w:r>
-      <w:proofErr w:type="spellStart"/>
       <w:r>
         <w:rPr>
           <w:sz w:val="24"/>
           <w:szCs w:val="24"/>
         </w:rPr>
-        <w:t>Ein</w:t>
-      </w:r>
-      <w:proofErr w:type="spellEnd"/>
-      <w:r>
-        <w:rPr>
-          <w:sz w:val="24"/>
-          <w:szCs w:val="24"/>
-        </w:rPr>
-        <w:t xml:space="preserve"> </w:t>
-      </w:r>
-      <w:proofErr w:type="spellStart"/>
-      <w:r>
-        <w:rPr>
-          <w:sz w:val="24"/>
-          <w:szCs w:val="24"/>
-        </w:rPr>
-        <w:t>entstehendes</w:t>
-      </w:r>
-      <w:proofErr w:type="spellEnd"/>
-      <w:r>
-        <w:rPr>
-          <w:sz w:val="24"/>
-          <w:szCs w:val="24"/>
-        </w:rPr>
-        <w:t xml:space="preserve"> Problem </w:t>
-      </w:r>
-      <w:proofErr w:type="spellStart"/>
-      <w:r>
-        <w:rPr>
-          <w:sz w:val="24"/>
-          <w:szCs w:val="24"/>
-        </w:rPr>
-        <w:t>dabei</w:t>
-      </w:r>
-      <w:proofErr w:type="spellEnd"/>
-      <w:r>
-        <w:rPr>
-          <w:sz w:val="24"/>
-          <w:szCs w:val="24"/>
-        </w:rPr>
-        <w:t xml:space="preserve"> </w:t>
-      </w:r>
-      <w:proofErr w:type="spellStart"/>
-      <w:r>
-        <w:rPr>
-          <w:sz w:val="24"/>
-          <w:szCs w:val="24"/>
-        </w:rPr>
-        <w:t>ist</w:t>
-      </w:r>
-      <w:proofErr w:type="spellEnd"/>
-      <w:r>
-        <w:rPr>
-          <w:sz w:val="24"/>
-          <w:szCs w:val="24"/>
-        </w:rPr>
-        <w:t xml:space="preserve">, </w:t>
-      </w:r>
-      <w:proofErr w:type="spellStart"/>
-      <w:r>
-        <w:rPr>
-          <w:sz w:val="24"/>
-          <w:szCs w:val="24"/>
-        </w:rPr>
-        <w:t>dass</w:t>
-      </w:r>
-      <w:proofErr w:type="spellEnd"/>
-      <w:r>
-        <w:rPr>
-          <w:sz w:val="24"/>
-          <w:szCs w:val="24"/>
-        </w:rPr>
-        <w:t xml:space="preserve"> so Seiten, </w:t>
-      </w:r>
-      <w:proofErr w:type="spellStart"/>
-      <w:r>
-        <w:rPr>
-          <w:sz w:val="24"/>
-          <w:szCs w:val="24"/>
-        </w:rPr>
-        <w:t>welche</w:t>
-      </w:r>
-      <w:proofErr w:type="spellEnd"/>
-      <w:r>
-        <w:rPr>
-          <w:sz w:val="24"/>
-          <w:szCs w:val="24"/>
-        </w:rPr>
-        <w:t xml:space="preserve"> </w:t>
-      </w:r>
-      <w:proofErr w:type="spellStart"/>
-      <w:r>
-        <w:rPr>
-          <w:sz w:val="24"/>
-          <w:szCs w:val="24"/>
-        </w:rPr>
-        <w:t>zum</w:t>
-      </w:r>
-      <w:proofErr w:type="spellEnd"/>
-      <w:r>
-        <w:rPr>
-          <w:sz w:val="24"/>
-          <w:szCs w:val="24"/>
-        </w:rPr>
-        <w:t xml:space="preserve"> </w:t>
-      </w:r>
-      <w:proofErr w:type="spellStart"/>
-      <w:r>
-        <w:rPr>
-          <w:sz w:val="24"/>
-          <w:szCs w:val="24"/>
-        </w:rPr>
-        <w:t>Beispiel</w:t>
-      </w:r>
-      <w:proofErr w:type="spellEnd"/>
-      <w:r>
-        <w:rPr>
-          <w:sz w:val="24"/>
-          <w:szCs w:val="24"/>
-        </w:rPr>
-        <w:t xml:space="preserve"> am </w:t>
-      </w:r>
-      <w:proofErr w:type="spellStart"/>
-      <w:r>
-        <w:rPr>
-          <w:sz w:val="24"/>
-          <w:szCs w:val="24"/>
-        </w:rPr>
-        <w:t>Anfang</w:t>
-      </w:r>
-      <w:proofErr w:type="spellEnd"/>
-      <w:r>
-        <w:rPr>
-          <w:sz w:val="24"/>
-          <w:szCs w:val="24"/>
-        </w:rPr>
-        <w:t xml:space="preserve"> </w:t>
-      </w:r>
-      <w:proofErr w:type="spellStart"/>
-      <w:r>
-        <w:rPr>
-          <w:sz w:val="24"/>
-          <w:szCs w:val="24"/>
-        </w:rPr>
-        <w:t>einige</w:t>
-      </w:r>
-      <w:proofErr w:type="spellEnd"/>
-      <w:r>
-        <w:rPr>
-          <w:sz w:val="24"/>
-          <w:szCs w:val="24"/>
-        </w:rPr>
-        <w:t xml:space="preserve"> </w:t>
-      </w:r>
-      <w:proofErr w:type="spellStart"/>
-      <w:r>
-        <w:rPr>
-          <w:sz w:val="24"/>
-          <w:szCs w:val="24"/>
-        </w:rPr>
-        <w:t>Zugriffe</w:t>
-      </w:r>
-      <w:proofErr w:type="spellEnd"/>
-      <w:r>
-        <w:rPr>
-          <w:sz w:val="24"/>
-          <w:szCs w:val="24"/>
-        </w:rPr>
-        <w:t xml:space="preserve"> </w:t>
-      </w:r>
-      <w:proofErr w:type="spellStart"/>
-      <w:r>
-        <w:rPr>
-          <w:sz w:val="24"/>
-          <w:szCs w:val="24"/>
-        </w:rPr>
-        <w:t>hatte</w:t>
-      </w:r>
-      <w:proofErr w:type="spellEnd"/>
-      <w:r>
-        <w:rPr>
-          <w:sz w:val="24"/>
-          <w:szCs w:val="24"/>
-        </w:rPr>
-        <w:t xml:space="preserve">, </w:t>
-      </w:r>
-      <w:proofErr w:type="spellStart"/>
-      <w:r>
-        <w:rPr>
-          <w:sz w:val="24"/>
-          <w:szCs w:val="24"/>
-        </w:rPr>
-        <w:t>unter</w:t>
-      </w:r>
-      <w:proofErr w:type="spellEnd"/>
-      <w:r>
-        <w:rPr>
-          <w:sz w:val="24"/>
-          <w:szCs w:val="24"/>
-        </w:rPr>
-        <w:t xml:space="preserve"> </w:t>
-      </w:r>
-      <w:proofErr w:type="spellStart"/>
-      <w:r>
-        <w:rPr>
-          <w:sz w:val="24"/>
-          <w:szCs w:val="24"/>
-        </w:rPr>
-        <w:t>Umständen</w:t>
-      </w:r>
-      <w:proofErr w:type="spellEnd"/>
-      <w:r>
-        <w:rPr>
-          <w:sz w:val="24"/>
-          <w:szCs w:val="24"/>
-        </w:rPr>
-        <w:t xml:space="preserve"> </w:t>
-      </w:r>
-      <w:proofErr w:type="spellStart"/>
-      <w:r>
-        <w:rPr>
-          <w:sz w:val="24"/>
-          <w:szCs w:val="24"/>
-        </w:rPr>
-        <w:t>nicht</w:t>
-      </w:r>
-      <w:proofErr w:type="spellEnd"/>
-      <w:r>
-        <w:rPr>
-          <w:sz w:val="24"/>
-          <w:szCs w:val="24"/>
-        </w:rPr>
-        <w:t xml:space="preserve"> </w:t>
-      </w:r>
-      <w:proofErr w:type="spellStart"/>
-      <w:r>
-        <w:rPr>
-          <w:sz w:val="24"/>
-          <w:szCs w:val="24"/>
-        </w:rPr>
-        <w:t>mehr</w:t>
-      </w:r>
-      <w:proofErr w:type="spellEnd"/>
-      <w:r>
-        <w:rPr>
-          <w:sz w:val="24"/>
-          <w:szCs w:val="24"/>
-        </w:rPr>
-        <w:t xml:space="preserve"> </w:t>
-      </w:r>
-      <w:proofErr w:type="spellStart"/>
-      <w:r>
-        <w:rPr>
-          <w:sz w:val="24"/>
-          <w:szCs w:val="24"/>
-        </w:rPr>
-        <w:t>verdrängt</w:t>
-      </w:r>
-      <w:proofErr w:type="spellEnd"/>
-      <w:r>
-        <w:rPr>
-          <w:sz w:val="24"/>
-          <w:szCs w:val="24"/>
-        </w:rPr>
-        <w:t xml:space="preserve"> </w:t>
-      </w:r>
-      <w:proofErr w:type="spellStart"/>
-      <w:r>
-        <w:rPr>
-          <w:sz w:val="24"/>
-          <w:szCs w:val="24"/>
-        </w:rPr>
-        <w:t>wird</w:t>
-      </w:r>
-      <w:proofErr w:type="spellEnd"/>
-      <w:r>
-        <w:rPr>
-          <w:sz w:val="24"/>
-          <w:szCs w:val="24"/>
-        </w:rPr>
-        <w:t xml:space="preserve">, falls </w:t>
-      </w:r>
-      <w:proofErr w:type="spellStart"/>
-      <w:r>
-        <w:rPr>
-          <w:sz w:val="24"/>
-          <w:szCs w:val="24"/>
-        </w:rPr>
-        <w:t>ständig</w:t>
-      </w:r>
-      <w:proofErr w:type="spellEnd"/>
-      <w:r>
-        <w:rPr>
-          <w:sz w:val="24"/>
-          <w:szCs w:val="24"/>
-        </w:rPr>
-        <w:t xml:space="preserve"> </w:t>
-      </w:r>
-      <w:proofErr w:type="spellStart"/>
-      <w:r>
-        <w:rPr>
-          <w:sz w:val="24"/>
-          <w:szCs w:val="24"/>
-        </w:rPr>
-        <w:t>neue</w:t>
-      </w:r>
-      <w:proofErr w:type="spellEnd"/>
-      <w:r>
-        <w:rPr>
-          <w:sz w:val="24"/>
-          <w:szCs w:val="24"/>
-        </w:rPr>
-        <w:t xml:space="preserve"> Pages </w:t>
-      </w:r>
-      <w:proofErr w:type="spellStart"/>
-      <w:r>
-        <w:rPr>
-          <w:sz w:val="24"/>
-          <w:szCs w:val="24"/>
-        </w:rPr>
-        <w:t>geladen</w:t>
-      </w:r>
-      <w:proofErr w:type="spellEnd"/>
-      <w:r>
-        <w:rPr>
-          <w:sz w:val="24"/>
-          <w:szCs w:val="24"/>
-        </w:rPr>
-        <w:t xml:space="preserve"> und </w:t>
-      </w:r>
-      <w:proofErr w:type="spellStart"/>
-      <w:r>
-        <w:rPr>
-          <w:sz w:val="24"/>
-          <w:szCs w:val="24"/>
-        </w:rPr>
-        <w:t>wieder</w:t>
-      </w:r>
-      <w:proofErr w:type="spellEnd"/>
-      <w:r>
-        <w:rPr>
-          <w:sz w:val="24"/>
-          <w:szCs w:val="24"/>
-        </w:rPr>
-        <w:t xml:space="preserve"> </w:t>
-      </w:r>
-      <w:proofErr w:type="spellStart"/>
-      <w:r>
-        <w:rPr>
-          <w:sz w:val="24"/>
-          <w:szCs w:val="24"/>
-        </w:rPr>
-        <w:t>verdrängt</w:t>
-      </w:r>
-      <w:proofErr w:type="spellEnd"/>
-      <w:r>
-        <w:rPr>
-          <w:sz w:val="24"/>
-          <w:szCs w:val="24"/>
-        </w:rPr>
-        <w:t xml:space="preserve"> we</w:t>
-      </w:r>
-      <w:bookmarkStart w:id="0" w:name="_GoBack"/>
-      <w:bookmarkEnd w:id="0"/>
-      <w:r>
-        <w:rPr>
-          <w:sz w:val="24"/>
-          <w:szCs w:val="24"/>
-        </w:rPr>
-        <w:t xml:space="preserve">rden, </w:t>
-      </w:r>
-      <w:proofErr w:type="spellStart"/>
-      <w:r>
-        <w:rPr>
-          <w:sz w:val="24"/>
-          <w:szCs w:val="24"/>
-        </w:rPr>
-        <w:t>obwohl</w:t>
-      </w:r>
-      <w:proofErr w:type="spellEnd"/>
-      <w:r>
-        <w:rPr>
-          <w:sz w:val="24"/>
-          <w:szCs w:val="24"/>
-        </w:rPr>
-        <w:t xml:space="preserve"> die </w:t>
-      </w:r>
-      <w:proofErr w:type="spellStart"/>
-      <w:r>
-        <w:rPr>
-          <w:sz w:val="24"/>
-          <w:szCs w:val="24"/>
-        </w:rPr>
-        <w:t>alte</w:t>
-      </w:r>
-      <w:proofErr w:type="spellEnd"/>
-      <w:r>
-        <w:rPr>
-          <w:sz w:val="24"/>
-          <w:szCs w:val="24"/>
-        </w:rPr>
-        <w:t xml:space="preserve"> </w:t>
-      </w:r>
-      <w:proofErr w:type="spellStart"/>
-      <w:r>
-        <w:rPr>
-          <w:sz w:val="24"/>
-          <w:szCs w:val="24"/>
-        </w:rPr>
-        <w:t>Seite</w:t>
-      </w:r>
-      <w:proofErr w:type="spellEnd"/>
-      <w:r>
-        <w:rPr>
-          <w:sz w:val="24"/>
-          <w:szCs w:val="24"/>
-        </w:rPr>
-        <w:t xml:space="preserve"> </w:t>
-      </w:r>
-      <w:proofErr w:type="spellStart"/>
-      <w:r>
-        <w:rPr>
-          <w:sz w:val="24"/>
-          <w:szCs w:val="24"/>
-        </w:rPr>
-        <w:t>mit</w:t>
-      </w:r>
-      <w:proofErr w:type="spellEnd"/>
-      <w:r>
-        <w:rPr>
-          <w:sz w:val="24"/>
-          <w:szCs w:val="24"/>
-        </w:rPr>
-        <w:t xml:space="preserve"> </w:t>
-      </w:r>
-      <w:proofErr w:type="spellStart"/>
-      <w:r>
-        <w:rPr>
-          <w:sz w:val="24"/>
-          <w:szCs w:val="24"/>
-        </w:rPr>
-        <w:t>anfänglich</w:t>
-      </w:r>
-      <w:proofErr w:type="spellEnd"/>
-      <w:r>
-        <w:rPr>
-          <w:sz w:val="24"/>
-          <w:szCs w:val="24"/>
-        </w:rPr>
-        <w:t xml:space="preserve"> </w:t>
-      </w:r>
-      <w:proofErr w:type="spellStart"/>
-      <w:r>
-        <w:rPr>
-          <w:sz w:val="24"/>
-          <w:szCs w:val="24"/>
-        </w:rPr>
-        <w:t>vielen</w:t>
-      </w:r>
-      <w:proofErr w:type="spellEnd"/>
-      <w:r>
-        <w:rPr>
-          <w:sz w:val="24"/>
-          <w:szCs w:val="24"/>
-        </w:rPr>
-        <w:t xml:space="preserve"> </w:t>
-      </w:r>
-      <w:proofErr w:type="spellStart"/>
-      <w:r>
-        <w:rPr>
-          <w:sz w:val="24"/>
-          <w:szCs w:val="24"/>
-        </w:rPr>
-        <w:t>Zugriffen</w:t>
-      </w:r>
-      <w:proofErr w:type="spellEnd"/>
-      <w:r>
-        <w:rPr>
-          <w:sz w:val="24"/>
-          <w:szCs w:val="24"/>
-        </w:rPr>
-        <w:t xml:space="preserve"> gar </w:t>
-      </w:r>
-      <w:proofErr w:type="spellStart"/>
-      <w:r>
-        <w:rPr>
-          <w:sz w:val="24"/>
-          <w:szCs w:val="24"/>
-        </w:rPr>
-        <w:t>nicht</w:t>
-      </w:r>
-      <w:proofErr w:type="spellEnd"/>
-      <w:r>
-        <w:rPr>
-          <w:sz w:val="24"/>
-          <w:szCs w:val="24"/>
-        </w:rPr>
-        <w:t xml:space="preserve"> </w:t>
-      </w:r>
-      <w:proofErr w:type="spellStart"/>
-      <w:r>
-        <w:rPr>
-          <w:sz w:val="24"/>
-          <w:szCs w:val="24"/>
-        </w:rPr>
-        <w:t>mehr</w:t>
-      </w:r>
-      <w:proofErr w:type="spellEnd"/>
-      <w:r>
-        <w:rPr>
-          <w:sz w:val="24"/>
-          <w:szCs w:val="24"/>
-        </w:rPr>
-        <w:t xml:space="preserve"> </w:t>
-      </w:r>
-      <w:proofErr w:type="spellStart"/>
-      <w:r>
-        <w:rPr>
-          <w:sz w:val="24"/>
-          <w:szCs w:val="24"/>
-        </w:rPr>
-        <w:t>benutzt</w:t>
-      </w:r>
-      <w:proofErr w:type="spellEnd"/>
-      <w:r>
-        <w:rPr>
-          <w:sz w:val="24"/>
-          <w:szCs w:val="24"/>
-        </w:rPr>
-        <w:t xml:space="preserve"> </w:t>
-      </w:r>
-      <w:proofErr w:type="spellStart"/>
-      <w:r>
-        <w:rPr>
-          <w:sz w:val="24"/>
-          <w:szCs w:val="24"/>
-        </w:rPr>
-        <w:t>wird</w:t>
-      </w:r>
-      <w:proofErr w:type="spellEnd"/>
-      <w:r>
-        <w:rPr>
-          <w:sz w:val="24"/>
-          <w:szCs w:val="24"/>
-        </w:rPr>
-        <w:t xml:space="preserve">, </w:t>
-      </w:r>
-      <w:proofErr w:type="spellStart"/>
-      <w:r>
-        <w:rPr>
-          <w:sz w:val="24"/>
-          <w:szCs w:val="24"/>
-        </w:rPr>
-        <w:t>wodurch</w:t>
-      </w:r>
-      <w:proofErr w:type="spellEnd"/>
-      <w:r>
-        <w:rPr>
-          <w:sz w:val="24"/>
-          <w:szCs w:val="24"/>
-        </w:rPr>
-        <w:t xml:space="preserve"> </w:t>
-      </w:r>
-      <w:proofErr w:type="spellStart"/>
-      <w:r>
-        <w:rPr>
-          <w:sz w:val="24"/>
-          <w:szCs w:val="24"/>
-        </w:rPr>
-        <w:t>sie</w:t>
-      </w:r>
-      <w:proofErr w:type="spellEnd"/>
-      <w:r>
-        <w:rPr>
-          <w:sz w:val="24"/>
-          <w:szCs w:val="24"/>
-        </w:rPr>
-        <w:t xml:space="preserve"> </w:t>
-      </w:r>
-      <w:proofErr w:type="spellStart"/>
-      <w:r>
-        <w:rPr>
-          <w:sz w:val="24"/>
-          <w:szCs w:val="24"/>
-        </w:rPr>
-        <w:t>effektiv</w:t>
-      </w:r>
-      <w:proofErr w:type="spellEnd"/>
-      <w:r>
-        <w:rPr>
-          <w:sz w:val="24"/>
-          <w:szCs w:val="24"/>
-        </w:rPr>
-        <w:t xml:space="preserve"> </w:t>
-      </w:r>
-      <w:proofErr w:type="spellStart"/>
-      <w:r>
-        <w:rPr>
-          <w:sz w:val="24"/>
-          <w:szCs w:val="24"/>
-        </w:rPr>
-        <w:t>anderen</w:t>
-      </w:r>
-      <w:proofErr w:type="spellEnd"/>
-      <w:r>
-        <w:rPr>
-          <w:sz w:val="24"/>
-          <w:szCs w:val="24"/>
-        </w:rPr>
-        <w:t xml:space="preserve"> Seiten den </w:t>
-      </w:r>
-      <w:proofErr w:type="spellStart"/>
-      <w:r>
-        <w:rPr>
-          <w:sz w:val="24"/>
-          <w:szCs w:val="24"/>
-        </w:rPr>
-        <w:t>Platz</w:t>
-      </w:r>
-      <w:proofErr w:type="spellEnd"/>
-      <w:r>
-        <w:rPr>
-          <w:sz w:val="24"/>
-          <w:szCs w:val="24"/>
-        </w:rPr>
-        <w:t xml:space="preserve"> </w:t>
-      </w:r>
-      <w:proofErr w:type="spellStart"/>
-      <w:r>
-        <w:rPr>
-          <w:sz w:val="24"/>
-          <w:szCs w:val="24"/>
-        </w:rPr>
-        <w:t>wegnimmt</w:t>
-      </w:r>
-      <w:proofErr w:type="spellEnd"/>
-      <w:r>
-        <w:rPr>
-          <w:sz w:val="24"/>
-          <w:szCs w:val="24"/>
-        </w:rPr>
-        <w:t>.</w:t>
+        <w:t>Ein entstehendes Problem dabei ist, dass so Seiten, welche zum Beispiel am Anfang einige Zugriffe hatte, unter Umständen nicht mehr verdrängt wird, falls ständig neue Pages geladen und wieder verdrängt werden, obwohl die alte Seite mit anfänglich vielen Zugriffen gar nicht mehr benutzt wird, wodurch sie effektiv anderen Seiten den Platz wegnimmt.</w:t>
       </w:r>
       <w:r>
         <w:rPr>
@@ -36713,6 +35070,7 @@
     <w:lsdException w:name="HTML Sample" w:semiHidden="1" w:unhideWhenUsed="1"/>
     <w:lsdException w:name="HTML Typewriter" w:semiHidden="1" w:unhideWhenUsed="1"/>
     <w:lsdException w:name="HTML Variable" w:semiHidden="1" w:unhideWhenUsed="1"/>
+    <w:lsdException w:name="Normal Table" w:semiHidden="1" w:unhideWhenUsed="1"/>
     <w:lsdException w:name="annotation subject" w:semiHidden="1" w:unhideWhenUsed="1"/>
     <w:lsdException w:name="No List" w:semiHidden="1" w:unhideWhenUsed="1"/>
     <w:lsdException w:name="Outline List 1" w:semiHidden="1" w:unhideWhenUsed="1"/>
@@ -36759,8 +35117,10 @@
     <w:lsdException w:name="Table Subtle 2" w:semiHidden="1" w:unhideWhenUsed="1"/>
     <w:lsdException w:name="Table Web 1" w:semiHidden="1" w:unhideWhenUsed="1"/>
     <w:lsdException w:name="Table Web 2" w:semiHidden="1" w:unhideWhenUsed="1"/>
+    <w:lsdException w:name="Table Web 3" w:semiHidden="1" w:unhideWhenUsed="1"/>
     <w:lsdException w:name="Balloon Text" w:semiHidden="1" w:unhideWhenUsed="1"/>
     <w:lsdException w:name="Table Grid" w:uiPriority="39"/>
+    <w:lsdException w:name="Table Theme" w:semiHidden="1" w:unhideWhenUsed="1"/>
     <w:lsdException w:name="Placeholder Text" w:semiHidden="1"/>
     <w:lsdException w:name="No Spacing" w:uiPriority="1" w:qFormat="1"/>
     <w:lsdException w:name="Light Shading" w:uiPriority="60"/>

</xml_diff>